<commit_message>
hand out 4 af
</commit_message>
<xml_diff>
--- a/TEST/4 - ISTQ Foundation.docx
+++ b/TEST/4 - ISTQ Foundation.docx
@@ -36,7 +36,31 @@
     </w:p>
     <w:p>
       <w:r>
-        <w:t>Scrum, Kanban, Lean, XP, DSDM, SAFe en Prince2 Agile.</w:t>
+        <w:t xml:space="preserve">Scrum, </w:t>
+      </w:r>
+      <w:proofErr w:type="spellStart"/>
+      <w:r>
+        <w:t>Kanban</w:t>
+      </w:r>
+      <w:proofErr w:type="spellEnd"/>
+      <w:r>
+        <w:t xml:space="preserve">, </w:t>
+      </w:r>
+      <w:proofErr w:type="spellStart"/>
+      <w:r>
+        <w:t>Lean</w:t>
+      </w:r>
+      <w:proofErr w:type="spellEnd"/>
+      <w:r>
+        <w:t xml:space="preserve">, XP, DSDM, </w:t>
+      </w:r>
+      <w:proofErr w:type="spellStart"/>
+      <w:r>
+        <w:t>SAFe</w:t>
+      </w:r>
+      <w:proofErr w:type="spellEnd"/>
+      <w:r>
+        <w:t xml:space="preserve"> en Prince2 Agile.</w:t>
       </w:r>
     </w:p>
     <w:p>
@@ -64,7 +88,15 @@
     </w:p>
     <w:p>
       <w:r>
-        <w:t>Een risico analyse wordt gemaakt om de focus scherp te stellen tijdens het testen. Dit, zodat cruciale onderdelen uitvoerig worden getest. Een risico-analyse moet als resultaat hebben:</w:t>
+        <w:t xml:space="preserve">Een risico analyse wordt gemaakt om de focus scherp te stellen tijdens het testen. Dit, zodat cruciale onderdelen uitvoerig worden getest. Een </w:t>
+      </w:r>
+      <w:proofErr w:type="spellStart"/>
+      <w:r>
+        <w:t>risico-analyse</w:t>
+      </w:r>
+      <w:proofErr w:type="spellEnd"/>
+      <w:r>
+        <w:t xml:space="preserve"> moet als resultaat hebben:</w:t>
       </w:r>
     </w:p>
     <w:p>
@@ -100,7 +132,15 @@
         </w:numPr>
       </w:pPr>
       <w:r>
-        <w:t>Ervoor zorgen dat testen zsm gebeurt, zodat kritieke fouten zo vroeg mogelijk worden ontdekt</w:t>
+        <w:t xml:space="preserve">Ervoor zorgen dat testen </w:t>
+      </w:r>
+      <w:proofErr w:type="spellStart"/>
+      <w:r>
+        <w:t>zsm</w:t>
+      </w:r>
+      <w:proofErr w:type="spellEnd"/>
+      <w:r>
+        <w:t xml:space="preserve"> gebeurt, zodat kritieke fouten zo vroeg mogelijk worden ontdekt</w:t>
       </w:r>
     </w:p>
     <w:p>
@@ -226,8 +266,13 @@
           <w:numId w:val="2"/>
         </w:numPr>
       </w:pPr>
-      <w:r>
-        <w:t>Experience-base test techniek</w:t>
+      <w:proofErr w:type="spellStart"/>
+      <w:r>
+        <w:t>Experience</w:t>
+      </w:r>
+      <w:proofErr w:type="spellEnd"/>
+      <w:r>
+        <w:t>-base test techniek</w:t>
       </w:r>
     </w:p>
     <w:p>
@@ -252,6 +297,2624 @@
         </w:rPr>
         <w:t xml:space="preserve"> Welke tools zijn er die een tester zouden helpen?</w:t>
       </w:r>
+    </w:p>
+    <w:p>
+      <w:pPr>
+        <w:rPr>
+          <w:b/>
+          <w:bCs/>
+        </w:rPr>
+      </w:pPr>
+      <w:r>
+        <w:rPr>
+          <w:b/>
+          <w:bCs/>
+        </w:rPr>
+        <w:br w:type="page"/>
+      </w:r>
+    </w:p>
+    <w:p>
+      <w:pPr>
+        <w:rPr>
+          <w:b/>
+          <w:bCs/>
+          <w:u w:val="single"/>
+          <w:lang w:eastAsia="nl-NL"/>
+        </w:rPr>
+      </w:pPr>
+      <w:r>
+        <w:rPr>
+          <w:b/>
+          <w:bCs/>
+          <w:u w:val="single"/>
+          <w:lang w:eastAsia="nl-NL"/>
+        </w:rPr>
+        <w:lastRenderedPageBreak/>
+        <w:t>Oefening 6 [Test scenario’s schrijven]:</w:t>
+      </w:r>
+    </w:p>
+    <w:p>
+      <w:pPr>
+        <w:jc w:val="center"/>
+        <w:rPr>
+          <w:rFonts w:ascii="Times New Roman" w:hAnsi="Times New Roman" w:cs="Times New Roman"/>
+          <w:b/>
+          <w:bCs/>
+          <w:sz w:val="24"/>
+          <w:szCs w:val="24"/>
+          <w:u w:val="single"/>
+          <w:lang w:eastAsia="nl-NL"/>
+        </w:rPr>
+      </w:pPr>
+      <w:r>
+        <w:rPr>
+          <w:rFonts w:ascii="Times New Roman" w:eastAsia="Times New Roman" w:hAnsi="Times New Roman" w:cs="Times New Roman"/>
+          <w:noProof/>
+          <w:sz w:val="24"/>
+          <w:szCs w:val="24"/>
+          <w:bdr w:val="none" w:sz="0" w:space="0" w:color="auto" w:frame="1"/>
+          <w:lang w:eastAsia="nl-NL"/>
+        </w:rPr>
+        <w:drawing>
+          <wp:inline distT="0" distB="0" distL="0" distR="0" wp14:anchorId="663C6A7F" wp14:editId="36CE888B">
+            <wp:extent cx="2194560" cy="2926080"/>
+            <wp:effectExtent l="0" t="0" r="0" b="7620"/>
+            <wp:docPr id="1" name="Afbeelding 1"/>
+            <wp:cNvGraphicFramePr>
+              <a:graphicFrameLocks xmlns:a="http://schemas.openxmlformats.org/drawingml/2006/main" noChangeAspect="1"/>
+            </wp:cNvGraphicFramePr>
+            <a:graphic xmlns:a="http://schemas.openxmlformats.org/drawingml/2006/main">
+              <a:graphicData uri="http://schemas.openxmlformats.org/drawingml/2006/picture">
+                <pic:pic xmlns:pic="http://schemas.openxmlformats.org/drawingml/2006/picture">
+                  <pic:nvPicPr>
+                    <pic:cNvPr id="0" name="Picture 1"/>
+                    <pic:cNvPicPr>
+                      <a:picLocks noChangeAspect="1" noChangeArrowheads="1"/>
+                    </pic:cNvPicPr>
+                  </pic:nvPicPr>
+                  <pic:blipFill>
+                    <a:blip r:embed="rId5">
+                      <a:extLst>
+                        <a:ext uri="{28A0092B-C50C-407E-A947-70E740481C1C}">
+                          <a14:useLocalDpi xmlns:a14="http://schemas.microsoft.com/office/drawing/2010/main" val="0"/>
+                        </a:ext>
+                      </a:extLst>
+                    </a:blip>
+                    <a:srcRect/>
+                    <a:stretch>
+                      <a:fillRect/>
+                    </a:stretch>
+                  </pic:blipFill>
+                  <pic:spPr bwMode="auto">
+                    <a:xfrm>
+                      <a:off x="0" y="0"/>
+                      <a:ext cx="2194560" cy="2926080"/>
+                    </a:xfrm>
+                    <a:prstGeom prst="rect">
+                      <a:avLst/>
+                    </a:prstGeom>
+                    <a:noFill/>
+                    <a:ln>
+                      <a:noFill/>
+                    </a:ln>
+                  </pic:spPr>
+                </pic:pic>
+              </a:graphicData>
+            </a:graphic>
+          </wp:inline>
+        </w:drawing>
+      </w:r>
+    </w:p>
+    <w:p>
+      <w:pPr>
+        <w:rPr>
+          <w:rFonts w:ascii="Times New Roman" w:hAnsi="Times New Roman" w:cs="Times New Roman"/>
+          <w:b/>
+          <w:bCs/>
+          <w:sz w:val="24"/>
+          <w:szCs w:val="24"/>
+          <w:lang w:eastAsia="nl-NL"/>
+        </w:rPr>
+      </w:pPr>
+      <w:r>
+        <w:rPr>
+          <w:b/>
+          <w:bCs/>
+          <w:lang w:eastAsia="nl-NL"/>
+        </w:rPr>
+        <w:t>We testen niet alleen, maar ontwikkelen ook testscenario's. Er is een realistisch scenario en u moet hiervoor test ideeën schrijven.</w:t>
+      </w:r>
+    </w:p>
+    <w:p>
+      <w:pPr>
+        <w:rPr>
+          <w:rFonts w:ascii="Times New Roman" w:hAnsi="Times New Roman" w:cs="Times New Roman"/>
+          <w:b/>
+          <w:bCs/>
+          <w:sz w:val="24"/>
+          <w:szCs w:val="24"/>
+          <w:lang w:eastAsia="nl-NL"/>
+        </w:rPr>
+      </w:pPr>
+      <w:r>
+        <w:rPr>
+          <w:b/>
+          <w:bCs/>
+          <w:lang w:eastAsia="nl-NL"/>
+        </w:rPr>
+        <w:t>Nogmaals, we willen geen stapsgewijze procedure; we willen ideeën met een korte beschrijving.</w:t>
+      </w:r>
+    </w:p>
+    <w:p>
+      <w:pPr>
+        <w:rPr>
+          <w:rFonts w:ascii="Times New Roman" w:hAnsi="Times New Roman" w:cs="Times New Roman"/>
+          <w:b/>
+          <w:bCs/>
+          <w:sz w:val="24"/>
+          <w:szCs w:val="24"/>
+          <w:lang w:eastAsia="nl-NL"/>
+        </w:rPr>
+      </w:pPr>
+      <w:r>
+        <w:rPr>
+          <w:b/>
+          <w:bCs/>
+          <w:lang w:eastAsia="nl-NL"/>
+        </w:rPr>
+        <w:t xml:space="preserve">Schrijf test ideeën voor dit scenario: u staat bij de kassa van de supermarkt. U heeft vijf items gekocht (x, y, </w:t>
+      </w:r>
+      <w:proofErr w:type="spellStart"/>
+      <w:r>
+        <w:rPr>
+          <w:b/>
+          <w:bCs/>
+          <w:lang w:eastAsia="nl-NL"/>
+        </w:rPr>
+        <w:t>z</w:t>
+      </w:r>
+      <w:proofErr w:type="spellEnd"/>
+      <w:r>
+        <w:rPr>
+          <w:b/>
+          <w:bCs/>
+          <w:lang w:eastAsia="nl-NL"/>
+        </w:rPr>
+        <w:t>, a en b). U doet de betaling en gaat naar de EXIT-deur.</w:t>
+      </w:r>
+    </w:p>
+    <w:p>
+      <w:pPr>
+        <w:rPr>
+          <w:rFonts w:ascii="Times New Roman" w:hAnsi="Times New Roman" w:cs="Times New Roman"/>
+          <w:b/>
+          <w:bCs/>
+          <w:sz w:val="24"/>
+          <w:szCs w:val="24"/>
+          <w:lang w:eastAsia="nl-NL"/>
+        </w:rPr>
+      </w:pPr>
+      <w:r>
+        <w:rPr>
+          <w:b/>
+          <w:bCs/>
+          <w:lang w:eastAsia="nl-NL"/>
+        </w:rPr>
+        <w:t>Voorbeeld Test Ideeën als hint:</w:t>
+      </w:r>
+    </w:p>
+    <w:p>
+      <w:pPr>
+        <w:pStyle w:val="Lijstalinea"/>
+        <w:numPr>
+          <w:ilvl w:val="0"/>
+          <w:numId w:val="4"/>
+        </w:numPr>
+        <w:rPr>
+          <w:b/>
+          <w:bCs/>
+          <w:lang w:eastAsia="nl-NL"/>
+        </w:rPr>
+      </w:pPr>
+      <w:r>
+        <w:rPr>
+          <w:b/>
+          <w:bCs/>
+          <w:lang w:eastAsia="nl-NL"/>
+        </w:rPr>
+        <w:t>Als de kassa geen mensen heeft, scan dan alle vijf items. Scan ook je kaart en voer de betaling uit.</w:t>
+      </w:r>
+    </w:p>
+    <w:p>
+      <w:pPr>
+        <w:pStyle w:val="Lijstalinea"/>
+        <w:numPr>
+          <w:ilvl w:val="0"/>
+          <w:numId w:val="4"/>
+        </w:numPr>
+        <w:rPr>
+          <w:b/>
+          <w:bCs/>
+          <w:lang w:eastAsia="nl-NL"/>
+        </w:rPr>
+      </w:pPr>
+      <w:r>
+        <w:rPr>
+          <w:b/>
+          <w:bCs/>
+          <w:lang w:eastAsia="nl-NL"/>
+        </w:rPr>
+        <w:t>De scanners moeten de juiste relevante informatie scannen.</w:t>
+      </w:r>
+    </w:p>
+    <w:p>
+      <w:pPr>
+        <w:rPr>
+          <w:b/>
+          <w:bCs/>
+          <w:lang w:eastAsia="nl-NL"/>
+        </w:rPr>
+      </w:pPr>
+    </w:p>
+    <w:p>
+      <w:pPr>
+        <w:rPr>
+          <w:lang w:eastAsia="nl-NL"/>
+        </w:rPr>
+      </w:pPr>
+      <w:r>
+        <w:rPr>
+          <w:lang w:eastAsia="nl-NL"/>
+        </w:rPr>
+        <w:t>Antwoord:</w:t>
+      </w:r>
+    </w:p>
+    <w:p>
+      <w:pPr>
+        <w:pStyle w:val="Lijstalinea"/>
+        <w:numPr>
+          <w:ilvl w:val="0"/>
+          <w:numId w:val="4"/>
+        </w:numPr>
+        <w:rPr>
+          <w:lang w:eastAsia="nl-NL"/>
+        </w:rPr>
+      </w:pPr>
+      <w:r>
+        <w:rPr>
+          <w:lang w:eastAsia="nl-NL"/>
+        </w:rPr>
+        <w:t>De klant kan zowel contant betalen als pinnen</w:t>
+      </w:r>
+    </w:p>
+    <w:p>
+      <w:pPr>
+        <w:pStyle w:val="Lijstalinea"/>
+        <w:rPr>
+          <w:lang w:eastAsia="nl-NL"/>
+        </w:rPr>
+      </w:pPr>
+    </w:p>
+    <w:p>
+      <w:pPr>
+        <w:pStyle w:val="Lijstalinea"/>
+        <w:numPr>
+          <w:ilvl w:val="0"/>
+          <w:numId w:val="4"/>
+        </w:numPr>
+        <w:rPr>
+          <w:lang w:eastAsia="nl-NL"/>
+        </w:rPr>
+      </w:pPr>
+      <w:r>
+        <w:rPr>
+          <w:lang w:eastAsia="nl-NL"/>
+        </w:rPr>
+        <w:t>Wordt bij een actie, de actieprijs getoond</w:t>
+      </w:r>
+    </w:p>
+    <w:p>
+      <w:pPr>
+        <w:pStyle w:val="Lijstalinea"/>
+        <w:rPr>
+          <w:lang w:eastAsia="nl-NL"/>
+        </w:rPr>
+      </w:pPr>
+    </w:p>
+    <w:p>
+      <w:pPr>
+        <w:pStyle w:val="Lijstalinea"/>
+        <w:numPr>
+          <w:ilvl w:val="0"/>
+          <w:numId w:val="4"/>
+        </w:numPr>
+        <w:rPr>
+          <w:lang w:eastAsia="nl-NL"/>
+        </w:rPr>
+      </w:pPr>
+      <w:r>
+        <w:rPr>
+          <w:lang w:eastAsia="nl-NL"/>
+        </w:rPr>
+        <w:t>Berekent de kassa het juiste totaal bedrag</w:t>
+      </w:r>
+    </w:p>
+    <w:p>
+      <w:pPr>
+        <w:pStyle w:val="Lijstalinea"/>
+        <w:rPr>
+          <w:lang w:eastAsia="nl-NL"/>
+        </w:rPr>
+      </w:pPr>
+    </w:p>
+    <w:p>
+      <w:pPr>
+        <w:pStyle w:val="Lijstalinea"/>
+        <w:numPr>
+          <w:ilvl w:val="0"/>
+          <w:numId w:val="4"/>
+        </w:numPr>
+        <w:rPr>
+          <w:lang w:eastAsia="nl-NL"/>
+        </w:rPr>
+      </w:pPr>
+      <w:r>
+        <w:rPr>
+          <w:lang w:eastAsia="nl-NL"/>
+        </w:rPr>
+        <w:t>Gaat de kassa open na betaling</w:t>
+      </w:r>
+    </w:p>
+    <w:p>
+      <w:pPr>
+        <w:pStyle w:val="Lijstalinea"/>
+        <w:rPr>
+          <w:lang w:eastAsia="nl-NL"/>
+        </w:rPr>
+      </w:pPr>
+    </w:p>
+    <w:p>
+      <w:pPr>
+        <w:pStyle w:val="Lijstalinea"/>
+        <w:numPr>
+          <w:ilvl w:val="0"/>
+          <w:numId w:val="4"/>
+        </w:numPr>
+        <w:rPr>
+          <w:lang w:eastAsia="nl-NL"/>
+        </w:rPr>
+      </w:pPr>
+      <w:r>
+        <w:rPr>
+          <w:lang w:eastAsia="nl-NL"/>
+        </w:rPr>
+        <w:t xml:space="preserve">Bij teruggaaf van wisselgeld, berekent de kassa de juiste </w:t>
+      </w:r>
+      <w:r>
+        <w:rPr>
+          <w:lang w:eastAsia="nl-NL"/>
+        </w:rPr>
+        <w:t>hoeveelheid</w:t>
+      </w:r>
+      <w:r>
+        <w:rPr>
+          <w:lang w:eastAsia="nl-NL"/>
+        </w:rPr>
+        <w:t>?</w:t>
+      </w:r>
+    </w:p>
+    <w:p>
+      <w:pPr>
+        <w:pStyle w:val="Lijstalinea"/>
+        <w:rPr>
+          <w:lang w:eastAsia="nl-NL"/>
+        </w:rPr>
+      </w:pPr>
+    </w:p>
+    <w:p>
+      <w:pPr>
+        <w:pStyle w:val="Lijstalinea"/>
+        <w:numPr>
+          <w:ilvl w:val="0"/>
+          <w:numId w:val="4"/>
+        </w:numPr>
+        <w:rPr>
+          <w:lang w:eastAsia="nl-NL"/>
+        </w:rPr>
+      </w:pPr>
+      <w:r>
+        <w:rPr>
+          <w:lang w:eastAsia="nl-NL"/>
+        </w:rPr>
+        <w:t>Wordt er een bon uitgeprint na volledige betaling?</w:t>
+      </w:r>
+    </w:p>
+    <w:p>
+      <w:pPr>
+        <w:pStyle w:val="Lijstalinea"/>
+        <w:rPr>
+          <w:lang w:eastAsia="nl-NL"/>
+        </w:rPr>
+      </w:pPr>
+    </w:p>
+    <w:p>
+      <w:pPr>
+        <w:shd w:val="clear" w:color="auto" w:fill="FFFFFF"/>
+        <w:spacing w:after="0" w:line="240" w:lineRule="auto"/>
+        <w:rPr>
+          <w:rFonts w:ascii="Arial" w:eastAsia="Times New Roman" w:hAnsi="Arial" w:cs="Arial"/>
+          <w:b/>
+          <w:bCs/>
+          <w:color w:val="3A3A3A"/>
+          <w:sz w:val="23"/>
+          <w:szCs w:val="23"/>
+          <w:bdr w:val="none" w:sz="0" w:space="0" w:color="auto" w:frame="1"/>
+          <w:lang w:eastAsia="nl-NL"/>
+        </w:rPr>
+      </w:pPr>
+    </w:p>
+    <w:p>
+      <w:pPr>
+        <w:shd w:val="clear" w:color="auto" w:fill="FFFFFF"/>
+        <w:spacing w:after="0" w:line="240" w:lineRule="auto"/>
+        <w:rPr>
+          <w:rFonts w:ascii="Arial" w:eastAsia="Times New Roman" w:hAnsi="Arial" w:cs="Arial"/>
+          <w:b/>
+          <w:bCs/>
+          <w:color w:val="3A3A3A"/>
+          <w:sz w:val="23"/>
+          <w:szCs w:val="23"/>
+          <w:bdr w:val="none" w:sz="0" w:space="0" w:color="auto" w:frame="1"/>
+          <w:lang w:eastAsia="nl-NL"/>
+        </w:rPr>
+      </w:pPr>
+    </w:p>
+    <w:p>
+      <w:pPr>
+        <w:shd w:val="clear" w:color="auto" w:fill="FFFFFF"/>
+        <w:spacing w:after="0" w:line="240" w:lineRule="auto"/>
+        <w:rPr>
+          <w:rFonts w:ascii="Arial" w:eastAsia="Times New Roman" w:hAnsi="Arial" w:cs="Arial"/>
+          <w:b/>
+          <w:bCs/>
+          <w:color w:val="3A3A3A"/>
+          <w:sz w:val="23"/>
+          <w:szCs w:val="23"/>
+          <w:bdr w:val="none" w:sz="0" w:space="0" w:color="auto" w:frame="1"/>
+          <w:lang w:eastAsia="nl-NL"/>
+        </w:rPr>
+      </w:pPr>
+    </w:p>
+    <w:p>
+      <w:pPr>
+        <w:rPr>
+          <w:rFonts w:ascii="Times New Roman" w:hAnsi="Times New Roman" w:cs="Times New Roman"/>
+          <w:b/>
+          <w:bCs/>
+          <w:sz w:val="24"/>
+          <w:szCs w:val="24"/>
+          <w:u w:val="single"/>
+          <w:lang w:eastAsia="nl-NL"/>
+        </w:rPr>
+      </w:pPr>
+      <w:r>
+        <w:rPr>
+          <w:b/>
+          <w:bCs/>
+          <w:u w:val="single"/>
+          <w:lang w:eastAsia="nl-NL"/>
+        </w:rPr>
+        <w:lastRenderedPageBreak/>
+        <w:t>Oefening 7 [Defect Reporting]:</w:t>
+      </w:r>
+    </w:p>
+    <w:p>
+      <w:pPr>
+        <w:rPr>
+          <w:rFonts w:ascii="Times New Roman" w:hAnsi="Times New Roman" w:cs="Times New Roman"/>
+          <w:b/>
+          <w:bCs/>
+          <w:sz w:val="24"/>
+          <w:szCs w:val="24"/>
+          <w:lang w:eastAsia="nl-NL"/>
+        </w:rPr>
+      </w:pPr>
+      <w:r>
+        <w:rPr>
+          <w:b/>
+          <w:bCs/>
+          <w:lang w:eastAsia="nl-NL"/>
+        </w:rPr>
+        <w:t>Als tester is het beste deel van het werk om defecten te melden. We willen graag weten hoe u het volgende defect zou melden (u kunt zelf beslissen welke velden u wilt opnemen terwijl u het defect op de beste manier meldt).</w:t>
+      </w:r>
+    </w:p>
+    <w:p>
+      <w:pPr>
+        <w:rPr>
+          <w:rFonts w:ascii="Times New Roman" w:hAnsi="Times New Roman" w:cs="Times New Roman"/>
+          <w:b/>
+          <w:bCs/>
+          <w:sz w:val="24"/>
+          <w:szCs w:val="24"/>
+          <w:lang w:eastAsia="nl-NL"/>
+        </w:rPr>
+      </w:pPr>
+      <w:r>
+        <w:rPr>
+          <w:b/>
+          <w:bCs/>
+          <w:lang w:eastAsia="nl-NL"/>
+        </w:rPr>
+        <w:t>Schrijf een gedetailleerd effectrapport voor dit voorbeeld fout: na inloggen bij Gmail navigeert het naar Google.com</w:t>
+      </w:r>
+    </w:p>
+    <w:p>
+      <w:pPr>
+        <w:rPr>
+          <w:b/>
+          <w:bCs/>
+          <w:color w:val="3A3A3A"/>
+          <w:sz w:val="23"/>
+          <w:szCs w:val="23"/>
+          <w:bdr w:val="none" w:sz="0" w:space="0" w:color="auto" w:frame="1"/>
+          <w:lang w:eastAsia="nl-NL"/>
+        </w:rPr>
+      </w:pPr>
+    </w:p>
+    <w:p>
+      <w:pPr>
+        <w:rPr>
+          <w:b/>
+          <w:bCs/>
+          <w:color w:val="3A3A3A"/>
+          <w:sz w:val="23"/>
+          <w:szCs w:val="23"/>
+          <w:bdr w:val="none" w:sz="0" w:space="0" w:color="auto" w:frame="1"/>
+          <w:lang w:eastAsia="nl-NL"/>
+        </w:rPr>
+      </w:pPr>
+      <w:r>
+        <w:rPr>
+          <w:b/>
+          <w:bCs/>
+          <w:color w:val="3A3A3A"/>
+          <w:sz w:val="23"/>
+          <w:szCs w:val="23"/>
+          <w:bdr w:val="none" w:sz="0" w:space="0" w:color="auto" w:frame="1"/>
+          <w:lang w:eastAsia="nl-NL"/>
+        </w:rPr>
+        <w:t>Testrapport Gmail</w:t>
+      </w:r>
+    </w:p>
+    <w:p>
+      <w:pPr>
+        <w:rPr>
+          <w:color w:val="3A3A3A"/>
+          <w:sz w:val="23"/>
+          <w:szCs w:val="23"/>
+          <w:lang w:eastAsia="nl-NL"/>
+        </w:rPr>
+      </w:pPr>
+      <w:r>
+        <w:rPr>
+          <w:b/>
+          <w:bCs/>
+          <w:color w:val="3A3A3A"/>
+          <w:sz w:val="23"/>
+          <w:szCs w:val="23"/>
+          <w:bdr w:val="none" w:sz="0" w:space="0" w:color="auto" w:frame="1"/>
+          <w:lang w:eastAsia="nl-NL"/>
+        </w:rPr>
+        <w:t>Bug Name:</w:t>
+      </w:r>
+      <w:r>
+        <w:rPr>
+          <w:color w:val="3A3A3A"/>
+          <w:sz w:val="23"/>
+          <w:szCs w:val="23"/>
+          <w:lang w:eastAsia="nl-NL"/>
+        </w:rPr>
+        <w:t> </w:t>
+      </w:r>
+      <w:r>
+        <w:rPr>
+          <w:color w:val="3A3A3A"/>
+          <w:sz w:val="23"/>
+          <w:szCs w:val="23"/>
+          <w:lang w:eastAsia="nl-NL"/>
+        </w:rPr>
+        <w:t>Na inloggen Gmail, navigeert de browser naar google.com</w:t>
+      </w:r>
+      <w:r>
+        <w:rPr>
+          <w:color w:val="3A3A3A"/>
+          <w:sz w:val="23"/>
+          <w:szCs w:val="23"/>
+          <w:lang w:eastAsia="nl-NL"/>
+        </w:rPr>
+        <w:br/>
+      </w:r>
+      <w:r>
+        <w:rPr>
+          <w:b/>
+          <w:bCs/>
+          <w:color w:val="3A3A3A"/>
+          <w:sz w:val="23"/>
+          <w:szCs w:val="23"/>
+          <w:bdr w:val="none" w:sz="0" w:space="0" w:color="auto" w:frame="1"/>
+          <w:lang w:eastAsia="nl-NL"/>
+        </w:rPr>
+        <w:t xml:space="preserve">Area </w:t>
+      </w:r>
+      <w:proofErr w:type="spellStart"/>
+      <w:r>
+        <w:rPr>
+          <w:b/>
+          <w:bCs/>
+          <w:color w:val="3A3A3A"/>
+          <w:sz w:val="23"/>
+          <w:szCs w:val="23"/>
+          <w:bdr w:val="none" w:sz="0" w:space="0" w:color="auto" w:frame="1"/>
+          <w:lang w:eastAsia="nl-NL"/>
+        </w:rPr>
+        <w:t>Path</w:t>
+      </w:r>
+      <w:proofErr w:type="spellEnd"/>
+      <w:r>
+        <w:rPr>
+          <w:b/>
+          <w:bCs/>
+          <w:color w:val="3A3A3A"/>
+          <w:sz w:val="23"/>
+          <w:szCs w:val="23"/>
+          <w:bdr w:val="none" w:sz="0" w:space="0" w:color="auto" w:frame="1"/>
+          <w:lang w:eastAsia="nl-NL"/>
+        </w:rPr>
+        <w:t>:</w:t>
+      </w:r>
+      <w:r>
+        <w:rPr>
+          <w:color w:val="3A3A3A"/>
+          <w:sz w:val="23"/>
+          <w:szCs w:val="23"/>
+          <w:lang w:eastAsia="nl-NL"/>
+        </w:rPr>
+        <w:t> </w:t>
+      </w:r>
+      <w:r>
+        <w:rPr>
+          <w:color w:val="3A3A3A"/>
+          <w:sz w:val="23"/>
+          <w:szCs w:val="23"/>
+          <w:lang w:eastAsia="nl-NL"/>
+        </w:rPr>
+        <w:t>Browser</w:t>
+      </w:r>
+      <w:r>
+        <w:rPr>
+          <w:color w:val="3A3A3A"/>
+          <w:sz w:val="23"/>
+          <w:szCs w:val="23"/>
+          <w:lang w:eastAsia="nl-NL"/>
+        </w:rPr>
+        <w:br/>
+      </w:r>
+      <w:proofErr w:type="spellStart"/>
+      <w:r>
+        <w:rPr>
+          <w:b/>
+          <w:bCs/>
+          <w:color w:val="3A3A3A"/>
+          <w:sz w:val="23"/>
+          <w:szCs w:val="23"/>
+          <w:bdr w:val="none" w:sz="0" w:space="0" w:color="auto" w:frame="1"/>
+          <w:lang w:eastAsia="nl-NL"/>
+        </w:rPr>
+        <w:t>Build</w:t>
+      </w:r>
+      <w:proofErr w:type="spellEnd"/>
+      <w:r>
+        <w:rPr>
+          <w:b/>
+          <w:bCs/>
+          <w:color w:val="3A3A3A"/>
+          <w:sz w:val="23"/>
+          <w:szCs w:val="23"/>
+          <w:bdr w:val="none" w:sz="0" w:space="0" w:color="auto" w:frame="1"/>
+          <w:lang w:eastAsia="nl-NL"/>
+        </w:rPr>
+        <w:t xml:space="preserve"> </w:t>
+      </w:r>
+      <w:proofErr w:type="spellStart"/>
+      <w:r>
+        <w:rPr>
+          <w:b/>
+          <w:bCs/>
+          <w:color w:val="3A3A3A"/>
+          <w:sz w:val="23"/>
+          <w:szCs w:val="23"/>
+          <w:bdr w:val="none" w:sz="0" w:space="0" w:color="auto" w:frame="1"/>
+          <w:lang w:eastAsia="nl-NL"/>
+        </w:rPr>
+        <w:t>Number</w:t>
+      </w:r>
+      <w:proofErr w:type="spellEnd"/>
+      <w:r>
+        <w:rPr>
+          <w:b/>
+          <w:bCs/>
+          <w:color w:val="3A3A3A"/>
+          <w:sz w:val="23"/>
+          <w:szCs w:val="23"/>
+          <w:bdr w:val="none" w:sz="0" w:space="0" w:color="auto" w:frame="1"/>
+          <w:lang w:eastAsia="nl-NL"/>
+        </w:rPr>
+        <w:t>:</w:t>
+      </w:r>
+      <w:r>
+        <w:rPr>
+          <w:color w:val="3A3A3A"/>
+          <w:sz w:val="23"/>
+          <w:szCs w:val="23"/>
+          <w:lang w:eastAsia="nl-NL"/>
+        </w:rPr>
+        <w:t> </w:t>
+      </w:r>
+      <w:r>
+        <w:rPr>
+          <w:color w:val="3A3A3A"/>
+          <w:sz w:val="23"/>
+          <w:szCs w:val="23"/>
+          <w:lang w:eastAsia="nl-NL"/>
+        </w:rPr>
+        <w:t>Nieuwste versie</w:t>
+      </w:r>
+      <w:r>
+        <w:rPr>
+          <w:color w:val="3A3A3A"/>
+          <w:sz w:val="23"/>
+          <w:szCs w:val="23"/>
+          <w:lang w:eastAsia="nl-NL"/>
+        </w:rPr>
+        <w:br/>
+      </w:r>
+      <w:proofErr w:type="spellStart"/>
+      <w:r>
+        <w:rPr>
+          <w:b/>
+          <w:bCs/>
+          <w:color w:val="3A3A3A"/>
+          <w:sz w:val="23"/>
+          <w:szCs w:val="23"/>
+          <w:bdr w:val="none" w:sz="0" w:space="0" w:color="auto" w:frame="1"/>
+          <w:lang w:eastAsia="nl-NL"/>
+        </w:rPr>
+        <w:t>Severity</w:t>
+      </w:r>
+      <w:proofErr w:type="spellEnd"/>
+      <w:r>
+        <w:rPr>
+          <w:b/>
+          <w:bCs/>
+          <w:color w:val="3A3A3A"/>
+          <w:sz w:val="23"/>
+          <w:szCs w:val="23"/>
+          <w:bdr w:val="none" w:sz="0" w:space="0" w:color="auto" w:frame="1"/>
+          <w:lang w:eastAsia="nl-NL"/>
+        </w:rPr>
+        <w:t>:</w:t>
+      </w:r>
+      <w:r>
+        <w:rPr>
+          <w:color w:val="3A3A3A"/>
+          <w:sz w:val="23"/>
+          <w:szCs w:val="23"/>
+          <w:lang w:eastAsia="nl-NL"/>
+        </w:rPr>
+        <w:t> </w:t>
+      </w:r>
+      <w:r>
+        <w:rPr>
+          <w:color w:val="3A3A3A"/>
+          <w:sz w:val="23"/>
+          <w:szCs w:val="23"/>
+          <w:lang w:eastAsia="nl-NL"/>
+        </w:rPr>
+        <w:t>Hoog of 1</w:t>
+      </w:r>
+      <w:r>
+        <w:rPr>
+          <w:color w:val="3A3A3A"/>
+          <w:sz w:val="23"/>
+          <w:szCs w:val="23"/>
+          <w:lang w:eastAsia="nl-NL"/>
+        </w:rPr>
+        <w:br/>
+      </w:r>
+      <w:r>
+        <w:rPr>
+          <w:b/>
+          <w:bCs/>
+          <w:color w:val="3A3A3A"/>
+          <w:sz w:val="23"/>
+          <w:szCs w:val="23"/>
+          <w:bdr w:val="none" w:sz="0" w:space="0" w:color="auto" w:frame="1"/>
+          <w:lang w:eastAsia="nl-NL"/>
+        </w:rPr>
+        <w:t>Priority:</w:t>
+      </w:r>
+      <w:r>
+        <w:rPr>
+          <w:color w:val="3A3A3A"/>
+          <w:sz w:val="23"/>
+          <w:szCs w:val="23"/>
+          <w:lang w:eastAsia="nl-NL"/>
+        </w:rPr>
+        <w:t> </w:t>
+      </w:r>
+      <w:r>
+        <w:rPr>
+          <w:color w:val="3A3A3A"/>
+          <w:sz w:val="23"/>
+          <w:szCs w:val="23"/>
+          <w:lang w:eastAsia="nl-NL"/>
+        </w:rPr>
+        <w:t>Hoog of</w:t>
+      </w:r>
+      <w:r>
+        <w:rPr>
+          <w:color w:val="3A3A3A"/>
+          <w:sz w:val="23"/>
+          <w:szCs w:val="23"/>
+          <w:lang w:eastAsia="nl-NL"/>
+        </w:rPr>
+        <w:t xml:space="preserve"> 1</w:t>
+      </w:r>
+      <w:r>
+        <w:rPr>
+          <w:color w:val="3A3A3A"/>
+          <w:sz w:val="23"/>
+          <w:szCs w:val="23"/>
+          <w:lang w:eastAsia="nl-NL"/>
+        </w:rPr>
+        <w:br/>
+      </w:r>
+      <w:proofErr w:type="spellStart"/>
+      <w:r>
+        <w:rPr>
+          <w:b/>
+          <w:bCs/>
+          <w:color w:val="3A3A3A"/>
+          <w:sz w:val="23"/>
+          <w:szCs w:val="23"/>
+          <w:bdr w:val="none" w:sz="0" w:space="0" w:color="auto" w:frame="1"/>
+          <w:lang w:eastAsia="nl-NL"/>
+        </w:rPr>
+        <w:t>Assigned</w:t>
+      </w:r>
+      <w:proofErr w:type="spellEnd"/>
+      <w:r>
+        <w:rPr>
+          <w:b/>
+          <w:bCs/>
+          <w:color w:val="3A3A3A"/>
+          <w:sz w:val="23"/>
+          <w:szCs w:val="23"/>
+          <w:bdr w:val="none" w:sz="0" w:space="0" w:color="auto" w:frame="1"/>
+          <w:lang w:eastAsia="nl-NL"/>
+        </w:rPr>
+        <w:t xml:space="preserve"> </w:t>
+      </w:r>
+      <w:proofErr w:type="spellStart"/>
+      <w:r>
+        <w:rPr>
+          <w:b/>
+          <w:bCs/>
+          <w:color w:val="3A3A3A"/>
+          <w:sz w:val="23"/>
+          <w:szCs w:val="23"/>
+          <w:bdr w:val="none" w:sz="0" w:space="0" w:color="auto" w:frame="1"/>
+          <w:lang w:eastAsia="nl-NL"/>
+        </w:rPr>
+        <w:t>to</w:t>
+      </w:r>
+      <w:proofErr w:type="spellEnd"/>
+      <w:r>
+        <w:rPr>
+          <w:b/>
+          <w:bCs/>
+          <w:color w:val="3A3A3A"/>
+          <w:sz w:val="23"/>
+          <w:szCs w:val="23"/>
+          <w:bdr w:val="none" w:sz="0" w:space="0" w:color="auto" w:frame="1"/>
+          <w:lang w:eastAsia="nl-NL"/>
+        </w:rPr>
+        <w:t>:</w:t>
+      </w:r>
+      <w:r>
+        <w:rPr>
+          <w:color w:val="3A3A3A"/>
+          <w:sz w:val="23"/>
+          <w:szCs w:val="23"/>
+          <w:lang w:eastAsia="nl-NL"/>
+        </w:rPr>
+        <w:t> </w:t>
+      </w:r>
+      <w:proofErr w:type="spellStart"/>
+      <w:r>
+        <w:rPr>
+          <w:color w:val="3A3A3A"/>
+          <w:sz w:val="23"/>
+          <w:szCs w:val="23"/>
+          <w:lang w:eastAsia="nl-NL"/>
+        </w:rPr>
+        <w:t>Back-end</w:t>
+      </w:r>
+      <w:proofErr w:type="spellEnd"/>
+      <w:r>
+        <w:rPr>
+          <w:color w:val="3A3A3A"/>
+          <w:sz w:val="23"/>
+          <w:szCs w:val="23"/>
+          <w:lang w:eastAsia="nl-NL"/>
+        </w:rPr>
+        <w:t xml:space="preserve"> Developer</w:t>
+      </w:r>
+      <w:r>
+        <w:rPr>
+          <w:color w:val="3A3A3A"/>
+          <w:sz w:val="23"/>
+          <w:szCs w:val="23"/>
+          <w:lang w:eastAsia="nl-NL"/>
+        </w:rPr>
+        <w:br/>
+      </w:r>
+      <w:proofErr w:type="spellStart"/>
+      <w:r>
+        <w:rPr>
+          <w:b/>
+          <w:bCs/>
+          <w:color w:val="3A3A3A"/>
+          <w:sz w:val="23"/>
+          <w:szCs w:val="23"/>
+          <w:bdr w:val="none" w:sz="0" w:space="0" w:color="auto" w:frame="1"/>
+          <w:lang w:eastAsia="nl-NL"/>
+        </w:rPr>
+        <w:t>Reported</w:t>
+      </w:r>
+      <w:proofErr w:type="spellEnd"/>
+      <w:r>
+        <w:rPr>
+          <w:b/>
+          <w:bCs/>
+          <w:color w:val="3A3A3A"/>
+          <w:sz w:val="23"/>
+          <w:szCs w:val="23"/>
+          <w:bdr w:val="none" w:sz="0" w:space="0" w:color="auto" w:frame="1"/>
+          <w:lang w:eastAsia="nl-NL"/>
+        </w:rPr>
+        <w:t xml:space="preserve"> </w:t>
+      </w:r>
+      <w:proofErr w:type="spellStart"/>
+      <w:r>
+        <w:rPr>
+          <w:b/>
+          <w:bCs/>
+          <w:color w:val="3A3A3A"/>
+          <w:sz w:val="23"/>
+          <w:szCs w:val="23"/>
+          <w:bdr w:val="none" w:sz="0" w:space="0" w:color="auto" w:frame="1"/>
+          <w:lang w:eastAsia="nl-NL"/>
+        </w:rPr>
+        <w:t>By</w:t>
+      </w:r>
+      <w:proofErr w:type="spellEnd"/>
+      <w:r>
+        <w:rPr>
+          <w:b/>
+          <w:bCs/>
+          <w:color w:val="3A3A3A"/>
+          <w:sz w:val="23"/>
+          <w:szCs w:val="23"/>
+          <w:bdr w:val="none" w:sz="0" w:space="0" w:color="auto" w:frame="1"/>
+          <w:lang w:eastAsia="nl-NL"/>
+        </w:rPr>
+        <w:t>:</w:t>
+      </w:r>
+      <w:r>
+        <w:rPr>
+          <w:color w:val="3A3A3A"/>
+          <w:sz w:val="23"/>
+          <w:szCs w:val="23"/>
+          <w:lang w:eastAsia="nl-NL"/>
+        </w:rPr>
+        <w:t> </w:t>
+      </w:r>
+      <w:r>
+        <w:rPr>
+          <w:color w:val="3A3A3A"/>
+          <w:sz w:val="23"/>
+          <w:szCs w:val="23"/>
+          <w:lang w:eastAsia="nl-NL"/>
+        </w:rPr>
+        <w:t>M. Et-Tahiri</w:t>
+      </w:r>
+      <w:r>
+        <w:rPr>
+          <w:color w:val="3A3A3A"/>
+          <w:sz w:val="23"/>
+          <w:szCs w:val="23"/>
+          <w:lang w:eastAsia="nl-NL"/>
+        </w:rPr>
+        <w:br/>
+      </w:r>
+      <w:proofErr w:type="spellStart"/>
+      <w:r>
+        <w:rPr>
+          <w:b/>
+          <w:bCs/>
+          <w:color w:val="3A3A3A"/>
+          <w:sz w:val="23"/>
+          <w:szCs w:val="23"/>
+          <w:bdr w:val="none" w:sz="0" w:space="0" w:color="auto" w:frame="1"/>
+          <w:lang w:eastAsia="nl-NL"/>
+        </w:rPr>
+        <w:t>Reported</w:t>
+      </w:r>
+      <w:proofErr w:type="spellEnd"/>
+      <w:r>
+        <w:rPr>
+          <w:b/>
+          <w:bCs/>
+          <w:color w:val="3A3A3A"/>
+          <w:sz w:val="23"/>
+          <w:szCs w:val="23"/>
+          <w:bdr w:val="none" w:sz="0" w:space="0" w:color="auto" w:frame="1"/>
+          <w:lang w:eastAsia="nl-NL"/>
+        </w:rPr>
+        <w:t xml:space="preserve"> On:</w:t>
+      </w:r>
+      <w:r>
+        <w:rPr>
+          <w:color w:val="3A3A3A"/>
+          <w:sz w:val="23"/>
+          <w:szCs w:val="23"/>
+          <w:lang w:eastAsia="nl-NL"/>
+        </w:rPr>
+        <w:t> </w:t>
+      </w:r>
+      <w:r>
+        <w:rPr>
+          <w:color w:val="3A3A3A"/>
+          <w:sz w:val="23"/>
+          <w:szCs w:val="23"/>
+          <w:lang w:eastAsia="nl-NL"/>
+        </w:rPr>
+        <w:t>maandag 22 februari 2021</w:t>
+      </w:r>
+      <w:r>
+        <w:rPr>
+          <w:color w:val="3A3A3A"/>
+          <w:sz w:val="23"/>
+          <w:szCs w:val="23"/>
+          <w:lang w:eastAsia="nl-NL"/>
+        </w:rPr>
+        <w:br/>
+      </w:r>
+      <w:proofErr w:type="spellStart"/>
+      <w:r>
+        <w:rPr>
+          <w:b/>
+          <w:bCs/>
+          <w:color w:val="3A3A3A"/>
+          <w:sz w:val="23"/>
+          <w:szCs w:val="23"/>
+          <w:bdr w:val="none" w:sz="0" w:space="0" w:color="auto" w:frame="1"/>
+          <w:lang w:eastAsia="nl-NL"/>
+        </w:rPr>
+        <w:t>Reason</w:t>
+      </w:r>
+      <w:proofErr w:type="spellEnd"/>
+      <w:r>
+        <w:rPr>
+          <w:b/>
+          <w:bCs/>
+          <w:color w:val="3A3A3A"/>
+          <w:sz w:val="23"/>
+          <w:szCs w:val="23"/>
+          <w:bdr w:val="none" w:sz="0" w:space="0" w:color="auto" w:frame="1"/>
+          <w:lang w:eastAsia="nl-NL"/>
+        </w:rPr>
+        <w:t>:</w:t>
+      </w:r>
+      <w:r>
+        <w:rPr>
+          <w:color w:val="3A3A3A"/>
+          <w:sz w:val="23"/>
+          <w:szCs w:val="23"/>
+          <w:lang w:eastAsia="nl-NL"/>
+        </w:rPr>
+        <w:t> </w:t>
+      </w:r>
+      <w:r>
+        <w:rPr>
+          <w:color w:val="3A3A3A"/>
+          <w:sz w:val="23"/>
+          <w:szCs w:val="23"/>
+          <w:lang w:eastAsia="nl-NL"/>
+        </w:rPr>
+        <w:t>Verkeerde doorlink</w:t>
+      </w:r>
+      <w:r>
+        <w:rPr>
+          <w:color w:val="3A3A3A"/>
+          <w:sz w:val="23"/>
+          <w:szCs w:val="23"/>
+          <w:lang w:eastAsia="nl-NL"/>
+        </w:rPr>
+        <w:br/>
+      </w:r>
+      <w:r>
+        <w:rPr>
+          <w:b/>
+          <w:bCs/>
+          <w:color w:val="3A3A3A"/>
+          <w:sz w:val="23"/>
+          <w:szCs w:val="23"/>
+          <w:bdr w:val="none" w:sz="0" w:space="0" w:color="auto" w:frame="1"/>
+          <w:lang w:eastAsia="nl-NL"/>
+        </w:rPr>
+        <w:t>Status:</w:t>
+      </w:r>
+      <w:r>
+        <w:rPr>
+          <w:color w:val="3A3A3A"/>
+          <w:sz w:val="23"/>
+          <w:szCs w:val="23"/>
+          <w:lang w:eastAsia="nl-NL"/>
+        </w:rPr>
+        <w:t> </w:t>
+      </w:r>
+      <w:r>
+        <w:rPr>
+          <w:color w:val="3A3A3A"/>
+          <w:sz w:val="23"/>
+          <w:szCs w:val="23"/>
+          <w:lang w:eastAsia="nl-NL"/>
+        </w:rPr>
+        <w:t>Open</w:t>
+      </w:r>
+      <w:r>
+        <w:rPr>
+          <w:color w:val="3A3A3A"/>
+          <w:sz w:val="23"/>
+          <w:szCs w:val="23"/>
+          <w:lang w:eastAsia="nl-NL"/>
+        </w:rPr>
+        <w:br/>
+      </w:r>
+      <w:r>
+        <w:rPr>
+          <w:b/>
+          <w:bCs/>
+          <w:color w:val="3A3A3A"/>
+          <w:sz w:val="23"/>
+          <w:szCs w:val="23"/>
+          <w:bdr w:val="none" w:sz="0" w:space="0" w:color="auto" w:frame="1"/>
+          <w:lang w:eastAsia="nl-NL"/>
+        </w:rPr>
+        <w:t>Environment:</w:t>
+      </w:r>
+      <w:r>
+        <w:rPr>
+          <w:color w:val="3A3A3A"/>
+          <w:sz w:val="23"/>
+          <w:szCs w:val="23"/>
+          <w:lang w:eastAsia="nl-NL"/>
+        </w:rPr>
+        <w:t> Windows 20</w:t>
+      </w:r>
+      <w:r>
+        <w:rPr>
+          <w:color w:val="3A3A3A"/>
+          <w:sz w:val="23"/>
+          <w:szCs w:val="23"/>
+          <w:lang w:eastAsia="nl-NL"/>
+        </w:rPr>
+        <w:t>10</w:t>
+      </w:r>
+      <w:r>
+        <w:rPr>
+          <w:color w:val="3A3A3A"/>
+          <w:sz w:val="23"/>
+          <w:szCs w:val="23"/>
+          <w:lang w:eastAsia="nl-NL"/>
+        </w:rPr>
+        <w:t>/</w:t>
+      </w:r>
+      <w:r>
+        <w:rPr>
+          <w:color w:val="3A3A3A"/>
+          <w:sz w:val="23"/>
+          <w:szCs w:val="23"/>
+          <w:lang w:eastAsia="nl-NL"/>
+        </w:rPr>
+        <w:t xml:space="preserve">Google Chrome/Mozilla </w:t>
+      </w:r>
+      <w:proofErr w:type="spellStart"/>
+      <w:r>
+        <w:rPr>
+          <w:color w:val="3A3A3A"/>
+          <w:sz w:val="23"/>
+          <w:szCs w:val="23"/>
+          <w:lang w:eastAsia="nl-NL"/>
+        </w:rPr>
+        <w:t>FireFox</w:t>
+      </w:r>
+      <w:proofErr w:type="spellEnd"/>
+      <w:r>
+        <w:rPr>
+          <w:color w:val="3A3A3A"/>
+          <w:sz w:val="23"/>
+          <w:szCs w:val="23"/>
+          <w:lang w:eastAsia="nl-NL"/>
+        </w:rPr>
+        <w:t xml:space="preserve">/Microsoft </w:t>
+      </w:r>
+      <w:proofErr w:type="spellStart"/>
+      <w:r>
+        <w:rPr>
+          <w:color w:val="3A3A3A"/>
+          <w:sz w:val="23"/>
+          <w:szCs w:val="23"/>
+          <w:lang w:eastAsia="nl-NL"/>
+        </w:rPr>
+        <w:t>Edge</w:t>
+      </w:r>
+      <w:proofErr w:type="spellEnd"/>
+    </w:p>
+    <w:p>
+      <w:pPr>
+        <w:rPr>
+          <w:color w:val="3A3A3A"/>
+          <w:sz w:val="23"/>
+          <w:szCs w:val="23"/>
+          <w:lang w:eastAsia="nl-NL"/>
+        </w:rPr>
+      </w:pPr>
+      <w:proofErr w:type="spellStart"/>
+      <w:r>
+        <w:rPr>
+          <w:b/>
+          <w:bCs/>
+          <w:color w:val="3A3A3A"/>
+          <w:sz w:val="23"/>
+          <w:szCs w:val="23"/>
+          <w:bdr w:val="none" w:sz="0" w:space="0" w:color="auto" w:frame="1"/>
+          <w:lang w:eastAsia="nl-NL"/>
+        </w:rPr>
+        <w:t>Description</w:t>
+      </w:r>
+      <w:proofErr w:type="spellEnd"/>
+      <w:r>
+        <w:rPr>
+          <w:b/>
+          <w:bCs/>
+          <w:color w:val="3A3A3A"/>
+          <w:sz w:val="23"/>
+          <w:szCs w:val="23"/>
+          <w:bdr w:val="none" w:sz="0" w:space="0" w:color="auto" w:frame="1"/>
+          <w:lang w:eastAsia="nl-NL"/>
+        </w:rPr>
+        <w:t>:</w:t>
+      </w:r>
+      <w:r>
+        <w:rPr>
+          <w:color w:val="3A3A3A"/>
+          <w:sz w:val="23"/>
+          <w:szCs w:val="23"/>
+          <w:lang w:eastAsia="nl-NL"/>
+        </w:rPr>
+        <w:br/>
+      </w:r>
+      <w:r>
+        <w:rPr>
+          <w:color w:val="3A3A3A"/>
+          <w:sz w:val="23"/>
+          <w:szCs w:val="23"/>
+          <w:lang w:eastAsia="nl-NL"/>
+        </w:rPr>
+        <w:t>Na inloggen Gmail, navigeert de browser naar google.com</w:t>
+      </w:r>
+    </w:p>
+    <w:p>
+      <w:pPr>
+        <w:rPr>
+          <w:color w:val="3A3A3A"/>
+          <w:sz w:val="23"/>
+          <w:szCs w:val="23"/>
+          <w:lang w:eastAsia="nl-NL"/>
+        </w:rPr>
+      </w:pPr>
+      <w:r>
+        <w:rPr>
+          <w:b/>
+          <w:bCs/>
+          <w:color w:val="3A3A3A"/>
+          <w:sz w:val="23"/>
+          <w:szCs w:val="23"/>
+          <w:bdr w:val="none" w:sz="0" w:space="0" w:color="auto" w:frame="1"/>
+          <w:lang w:eastAsia="nl-NL"/>
+        </w:rPr>
+        <w:t xml:space="preserve">Steps </w:t>
+      </w:r>
+      <w:proofErr w:type="spellStart"/>
+      <w:r>
+        <w:rPr>
+          <w:b/>
+          <w:bCs/>
+          <w:color w:val="3A3A3A"/>
+          <w:sz w:val="23"/>
+          <w:szCs w:val="23"/>
+          <w:bdr w:val="none" w:sz="0" w:space="0" w:color="auto" w:frame="1"/>
+          <w:lang w:eastAsia="nl-NL"/>
+        </w:rPr>
+        <w:t>To</w:t>
+      </w:r>
+      <w:proofErr w:type="spellEnd"/>
+      <w:r>
+        <w:rPr>
+          <w:b/>
+          <w:bCs/>
+          <w:color w:val="3A3A3A"/>
+          <w:sz w:val="23"/>
+          <w:szCs w:val="23"/>
+          <w:bdr w:val="none" w:sz="0" w:space="0" w:color="auto" w:frame="1"/>
+          <w:lang w:eastAsia="nl-NL"/>
+        </w:rPr>
+        <w:t xml:space="preserve"> Reproduce:</w:t>
+      </w:r>
+      <w:r>
+        <w:rPr>
+          <w:color w:val="3A3A3A"/>
+          <w:sz w:val="23"/>
+          <w:szCs w:val="23"/>
+          <w:lang w:eastAsia="nl-NL"/>
+        </w:rPr>
+        <w:br/>
+      </w:r>
+      <w:r>
+        <w:rPr>
+          <w:b/>
+          <w:bCs/>
+          <w:color w:val="3A3A3A"/>
+          <w:sz w:val="23"/>
+          <w:szCs w:val="23"/>
+          <w:bdr w:val="none" w:sz="0" w:space="0" w:color="auto" w:frame="1"/>
+          <w:lang w:eastAsia="nl-NL"/>
+        </w:rPr>
+        <w:t>1)</w:t>
+      </w:r>
+      <w:r>
+        <w:rPr>
+          <w:color w:val="3A3A3A"/>
+          <w:sz w:val="23"/>
+          <w:szCs w:val="23"/>
+          <w:lang w:eastAsia="nl-NL"/>
+        </w:rPr>
+        <w:t> </w:t>
+      </w:r>
+      <w:r>
+        <w:rPr>
+          <w:color w:val="3A3A3A"/>
+          <w:sz w:val="23"/>
+          <w:szCs w:val="23"/>
+          <w:lang w:eastAsia="nl-NL"/>
+        </w:rPr>
+        <w:t>Navigeer naar gmail.com op een van de bovengenoemde browsers</w:t>
+      </w:r>
+      <w:r>
+        <w:rPr>
+          <w:color w:val="3A3A3A"/>
+          <w:sz w:val="23"/>
+          <w:szCs w:val="23"/>
+          <w:lang w:eastAsia="nl-NL"/>
+        </w:rPr>
+        <w:br/>
+      </w:r>
+      <w:r>
+        <w:rPr>
+          <w:b/>
+          <w:bCs/>
+          <w:color w:val="3A3A3A"/>
+          <w:sz w:val="23"/>
+          <w:szCs w:val="23"/>
+          <w:bdr w:val="none" w:sz="0" w:space="0" w:color="auto" w:frame="1"/>
+          <w:lang w:eastAsia="nl-NL"/>
+        </w:rPr>
+        <w:t>2)</w:t>
+      </w:r>
+      <w:r>
+        <w:rPr>
+          <w:color w:val="3A3A3A"/>
+          <w:sz w:val="23"/>
+          <w:szCs w:val="23"/>
+          <w:lang w:eastAsia="nl-NL"/>
+        </w:rPr>
+        <w:t> </w:t>
+      </w:r>
+      <w:r>
+        <w:rPr>
+          <w:color w:val="3A3A3A"/>
+          <w:sz w:val="23"/>
+          <w:szCs w:val="23"/>
+          <w:lang w:eastAsia="nl-NL"/>
+        </w:rPr>
+        <w:t xml:space="preserve">Login met een werkend account, vul in een </w:t>
+      </w:r>
+      <w:r>
+        <w:rPr>
+          <w:color w:val="3A3A3A"/>
+          <w:sz w:val="23"/>
+          <w:szCs w:val="23"/>
+          <w:lang w:eastAsia="nl-NL"/>
+        </w:rPr>
+        <w:t>emailadres en wachtwoord</w:t>
+      </w:r>
+      <w:r>
+        <w:rPr>
+          <w:color w:val="3A3A3A"/>
+          <w:sz w:val="23"/>
+          <w:szCs w:val="23"/>
+          <w:lang w:eastAsia="nl-NL"/>
+        </w:rPr>
+        <w:br/>
+      </w:r>
+      <w:r>
+        <w:rPr>
+          <w:b/>
+          <w:bCs/>
+          <w:color w:val="3A3A3A"/>
+          <w:sz w:val="23"/>
+          <w:szCs w:val="23"/>
+          <w:bdr w:val="none" w:sz="0" w:space="0" w:color="auto" w:frame="1"/>
+          <w:lang w:eastAsia="nl-NL"/>
+        </w:rPr>
+        <w:t>3)</w:t>
+      </w:r>
+      <w:r>
+        <w:rPr>
+          <w:color w:val="3A3A3A"/>
+          <w:sz w:val="23"/>
+          <w:szCs w:val="23"/>
+          <w:lang w:eastAsia="nl-NL"/>
+        </w:rPr>
+        <w:t> </w:t>
+      </w:r>
+      <w:r>
+        <w:rPr>
+          <w:color w:val="3A3A3A"/>
+          <w:sz w:val="23"/>
+          <w:szCs w:val="23"/>
+          <w:lang w:eastAsia="nl-NL"/>
+        </w:rPr>
+        <w:t>Druk op inloggen</w:t>
+      </w:r>
+      <w:r>
+        <w:rPr>
+          <w:color w:val="3A3A3A"/>
+          <w:sz w:val="23"/>
+          <w:szCs w:val="23"/>
+          <w:lang w:eastAsia="nl-NL"/>
+        </w:rPr>
+        <w:br/>
+      </w:r>
+      <w:r>
+        <w:rPr>
+          <w:b/>
+          <w:bCs/>
+          <w:color w:val="3A3A3A"/>
+          <w:sz w:val="23"/>
+          <w:szCs w:val="23"/>
+          <w:bdr w:val="none" w:sz="0" w:space="0" w:color="auto" w:frame="1"/>
+          <w:lang w:eastAsia="nl-NL"/>
+        </w:rPr>
+        <w:t>4)</w:t>
+      </w:r>
+      <w:r>
+        <w:rPr>
+          <w:color w:val="3A3A3A"/>
+          <w:sz w:val="23"/>
+          <w:szCs w:val="23"/>
+          <w:lang w:eastAsia="nl-NL"/>
+        </w:rPr>
+        <w:t> </w:t>
+      </w:r>
+      <w:r>
+        <w:rPr>
+          <w:color w:val="3A3A3A"/>
+          <w:sz w:val="23"/>
+          <w:szCs w:val="23"/>
+          <w:lang w:eastAsia="nl-NL"/>
+        </w:rPr>
+        <w:t xml:space="preserve">Zie dat de browser navigeert naar google.com </w:t>
+      </w:r>
+      <w:proofErr w:type="spellStart"/>
+      <w:r>
+        <w:rPr>
+          <w:color w:val="3A3A3A"/>
+          <w:sz w:val="23"/>
+          <w:szCs w:val="23"/>
+          <w:lang w:eastAsia="nl-NL"/>
+        </w:rPr>
+        <w:t>ipv</w:t>
+      </w:r>
+      <w:proofErr w:type="spellEnd"/>
+      <w:r>
+        <w:rPr>
+          <w:color w:val="3A3A3A"/>
+          <w:sz w:val="23"/>
+          <w:szCs w:val="23"/>
+          <w:lang w:eastAsia="nl-NL"/>
+        </w:rPr>
+        <w:t xml:space="preserve"> dat het postvak in van Gmail wordt laten zien</w:t>
+      </w:r>
+      <w:r>
+        <w:rPr>
+          <w:color w:val="3A3A3A"/>
+          <w:sz w:val="23"/>
+          <w:szCs w:val="23"/>
+          <w:lang w:eastAsia="nl-NL"/>
+        </w:rPr>
+        <w:br/>
+      </w:r>
+      <w:r>
+        <w:rPr>
+          <w:b/>
+          <w:bCs/>
+          <w:color w:val="3A3A3A"/>
+          <w:sz w:val="23"/>
+          <w:szCs w:val="23"/>
+          <w:bdr w:val="none" w:sz="0" w:space="0" w:color="auto" w:frame="1"/>
+          <w:lang w:eastAsia="nl-NL"/>
+        </w:rPr>
+        <w:t>5</w:t>
+      </w:r>
+      <w:r>
+        <w:rPr>
+          <w:b/>
+          <w:bCs/>
+          <w:color w:val="3A3A3A"/>
+          <w:sz w:val="23"/>
+          <w:szCs w:val="23"/>
+          <w:bdr w:val="none" w:sz="0" w:space="0" w:color="auto" w:frame="1"/>
+          <w:lang w:eastAsia="nl-NL"/>
+        </w:rPr>
+        <w:t>) </w:t>
+      </w:r>
+      <w:r>
+        <w:rPr>
+          <w:color w:val="3A3A3A"/>
+          <w:sz w:val="23"/>
+          <w:szCs w:val="23"/>
+          <w:lang w:eastAsia="nl-NL"/>
+        </w:rPr>
+        <w:t>Bijgevoegd een screenvideo van bovenstaand probleem</w:t>
+      </w:r>
+    </w:p>
+    <w:p>
+      <w:pPr>
+        <w:rPr>
+          <w:color w:val="3A3A3A"/>
+          <w:sz w:val="23"/>
+          <w:szCs w:val="23"/>
+          <w:lang w:eastAsia="nl-NL"/>
+        </w:rPr>
+      </w:pPr>
+      <w:r>
+        <w:rPr>
+          <w:b/>
+          <w:bCs/>
+          <w:color w:val="3A3A3A"/>
+          <w:sz w:val="23"/>
+          <w:szCs w:val="23"/>
+          <w:bdr w:val="none" w:sz="0" w:space="0" w:color="auto" w:frame="1"/>
+          <w:lang w:eastAsia="nl-NL"/>
+        </w:rPr>
+        <w:t>Verwacht resultaat</w:t>
+      </w:r>
+      <w:r>
+        <w:rPr>
+          <w:b/>
+          <w:bCs/>
+          <w:color w:val="3A3A3A"/>
+          <w:sz w:val="23"/>
+          <w:szCs w:val="23"/>
+          <w:bdr w:val="none" w:sz="0" w:space="0" w:color="auto" w:frame="1"/>
+          <w:lang w:eastAsia="nl-NL"/>
+        </w:rPr>
+        <w:t>:</w:t>
+      </w:r>
+      <w:r>
+        <w:rPr>
+          <w:color w:val="3A3A3A"/>
+          <w:sz w:val="23"/>
+          <w:szCs w:val="23"/>
+          <w:lang w:eastAsia="nl-NL"/>
+        </w:rPr>
+        <w:t> </w:t>
+      </w:r>
+      <w:r>
+        <w:rPr>
+          <w:color w:val="3A3A3A"/>
+          <w:sz w:val="23"/>
+          <w:szCs w:val="23"/>
+          <w:lang w:eastAsia="nl-NL"/>
+        </w:rPr>
+        <w:t xml:space="preserve">Na het invullen van een emailadres en wachtwoord en het drukken op de kop inloggen moet de browser navigeren naar de postvak in van Gmail </w:t>
+      </w:r>
+    </w:p>
+    <w:p>
+      <w:pPr>
+        <w:rPr>
+          <w:color w:val="3A3A3A"/>
+          <w:sz w:val="23"/>
+          <w:szCs w:val="23"/>
+          <w:lang w:eastAsia="nl-NL"/>
+        </w:rPr>
+      </w:pPr>
+      <w:r>
+        <w:rPr>
+          <w:color w:val="3A3A3A"/>
+          <w:sz w:val="23"/>
+          <w:szCs w:val="23"/>
+          <w:lang w:eastAsia="nl-NL"/>
+        </w:rPr>
+        <w:br w:type="page"/>
+      </w:r>
+    </w:p>
+    <w:p>
+      <w:pPr>
+        <w:rPr>
+          <w:rFonts w:ascii="Times New Roman" w:hAnsi="Times New Roman" w:cs="Times New Roman"/>
+          <w:b/>
+          <w:bCs/>
+          <w:sz w:val="24"/>
+          <w:szCs w:val="24"/>
+          <w:u w:val="single"/>
+          <w:lang w:eastAsia="nl-NL"/>
+        </w:rPr>
+      </w:pPr>
+      <w:r>
+        <w:rPr>
+          <w:b/>
+          <w:bCs/>
+          <w:u w:val="single"/>
+          <w:lang w:eastAsia="nl-NL"/>
+        </w:rPr>
+        <w:lastRenderedPageBreak/>
+        <w:t>Oefening 8 [Suggesties geven]:</w:t>
+      </w:r>
+    </w:p>
+    <w:p>
+      <w:pPr>
+        <w:rPr>
+          <w:rFonts w:ascii="Times New Roman" w:hAnsi="Times New Roman" w:cs="Times New Roman"/>
+          <w:b/>
+          <w:bCs/>
+          <w:sz w:val="24"/>
+          <w:szCs w:val="24"/>
+          <w:lang w:eastAsia="nl-NL"/>
+        </w:rPr>
+      </w:pPr>
+      <w:r>
+        <w:rPr>
+          <w:b/>
+          <w:bCs/>
+          <w:lang w:eastAsia="nl-NL"/>
+        </w:rPr>
+        <w:t>Het geven van suggesties om de kwaliteit of gebruikerservaring te verbeteren, is het verlengstuk van de taak van een tester. Dus waarom zou je dat niet proberen? Kunt u ons vertellen hoe de gebruikerservaring kan worden verbeterd voor de volgende aanmeldingspagina?</w:t>
+      </w:r>
+    </w:p>
+    <w:p>
+      <w:pPr>
+        <w:spacing w:after="0" w:line="240" w:lineRule="auto"/>
+        <w:rPr>
+          <w:rFonts w:ascii="Times New Roman" w:eastAsia="Times New Roman" w:hAnsi="Times New Roman" w:cs="Times New Roman"/>
+          <w:sz w:val="24"/>
+          <w:szCs w:val="24"/>
+          <w:lang w:eastAsia="nl-NL"/>
+        </w:rPr>
+      </w:pPr>
+    </w:p>
+    <w:p>
+      <w:pPr>
+        <w:spacing w:line="240" w:lineRule="auto"/>
+        <w:rPr>
+          <w:rFonts w:ascii="Times New Roman" w:eastAsia="Times New Roman" w:hAnsi="Times New Roman" w:cs="Times New Roman"/>
+          <w:sz w:val="24"/>
+          <w:szCs w:val="24"/>
+          <w:lang w:eastAsia="nl-NL"/>
+        </w:rPr>
+      </w:pPr>
+      <w:r>
+        <w:rPr>
+          <w:rFonts w:ascii="Arial" w:eastAsia="Times New Roman" w:hAnsi="Arial" w:cs="Arial"/>
+          <w:noProof/>
+          <w:color w:val="000000"/>
+          <w:bdr w:val="none" w:sz="0" w:space="0" w:color="auto" w:frame="1"/>
+          <w:lang w:eastAsia="nl-NL"/>
+        </w:rPr>
+        <w:drawing>
+          <wp:inline distT="0" distB="0" distL="0" distR="0" wp14:anchorId="1D7E5D87" wp14:editId="498058DA">
+            <wp:extent cx="4107180" cy="2545080"/>
+            <wp:effectExtent l="0" t="0" r="7620" b="7620"/>
+            <wp:docPr id="2" name="Afbeelding 2"/>
+            <wp:cNvGraphicFramePr>
+              <a:graphicFrameLocks xmlns:a="http://schemas.openxmlformats.org/drawingml/2006/main" noChangeAspect="1"/>
+            </wp:cNvGraphicFramePr>
+            <a:graphic xmlns:a="http://schemas.openxmlformats.org/drawingml/2006/main">
+              <a:graphicData uri="http://schemas.openxmlformats.org/drawingml/2006/picture">
+                <pic:pic xmlns:pic="http://schemas.openxmlformats.org/drawingml/2006/picture">
+                  <pic:nvPicPr>
+                    <pic:cNvPr id="0" name="Picture 3"/>
+                    <pic:cNvPicPr>
+                      <a:picLocks noChangeAspect="1" noChangeArrowheads="1"/>
+                    </pic:cNvPicPr>
+                  </pic:nvPicPr>
+                  <pic:blipFill>
+                    <a:blip r:embed="rId6">
+                      <a:extLst>
+                        <a:ext uri="{28A0092B-C50C-407E-A947-70E740481C1C}">
+                          <a14:useLocalDpi xmlns:a14="http://schemas.microsoft.com/office/drawing/2010/main" val="0"/>
+                        </a:ext>
+                      </a:extLst>
+                    </a:blip>
+                    <a:srcRect/>
+                    <a:stretch>
+                      <a:fillRect/>
+                    </a:stretch>
+                  </pic:blipFill>
+                  <pic:spPr bwMode="auto">
+                    <a:xfrm>
+                      <a:off x="0" y="0"/>
+                      <a:ext cx="4107180" cy="2545080"/>
+                    </a:xfrm>
+                    <a:prstGeom prst="rect">
+                      <a:avLst/>
+                    </a:prstGeom>
+                    <a:noFill/>
+                    <a:ln>
+                      <a:noFill/>
+                    </a:ln>
+                  </pic:spPr>
+                </pic:pic>
+              </a:graphicData>
+            </a:graphic>
+          </wp:inline>
+        </w:drawing>
+      </w:r>
+    </w:p>
+    <w:p>
+      <w:pPr>
+        <w:rPr>
+          <w:color w:val="3A3A3A"/>
+          <w:sz w:val="23"/>
+          <w:szCs w:val="23"/>
+          <w:lang w:eastAsia="nl-NL"/>
+        </w:rPr>
+      </w:pPr>
+    </w:p>
+    <w:p>
+      <w:pPr>
+        <w:pStyle w:val="Lijstalinea"/>
+        <w:numPr>
+          <w:ilvl w:val="0"/>
+          <w:numId w:val="5"/>
+        </w:numPr>
+        <w:rPr>
+          <w:color w:val="3A3A3A"/>
+          <w:sz w:val="23"/>
+          <w:szCs w:val="23"/>
+          <w:lang w:eastAsia="nl-NL"/>
+        </w:rPr>
+      </w:pPr>
+      <w:r>
+        <w:rPr>
+          <w:color w:val="3A3A3A"/>
+          <w:sz w:val="23"/>
+          <w:szCs w:val="23"/>
+          <w:lang w:eastAsia="nl-NL"/>
+        </w:rPr>
+        <w:t xml:space="preserve">My e-mail </w:t>
+      </w:r>
+      <w:proofErr w:type="spellStart"/>
+      <w:r>
+        <w:rPr>
+          <w:color w:val="3A3A3A"/>
+          <w:sz w:val="23"/>
+          <w:szCs w:val="23"/>
+          <w:lang w:eastAsia="nl-NL"/>
+        </w:rPr>
+        <w:t>address</w:t>
+      </w:r>
+      <w:proofErr w:type="spellEnd"/>
+      <w:r>
+        <w:rPr>
+          <w:color w:val="3A3A3A"/>
+          <w:sz w:val="23"/>
+          <w:szCs w:val="23"/>
+          <w:lang w:eastAsia="nl-NL"/>
+        </w:rPr>
+        <w:t xml:space="preserve"> is veranderen naar E-mail </w:t>
+      </w:r>
+      <w:proofErr w:type="spellStart"/>
+      <w:r>
+        <w:rPr>
+          <w:color w:val="3A3A3A"/>
+          <w:sz w:val="23"/>
+          <w:szCs w:val="23"/>
+          <w:lang w:eastAsia="nl-NL"/>
+        </w:rPr>
+        <w:t>address</w:t>
+      </w:r>
+      <w:proofErr w:type="spellEnd"/>
+      <w:r>
+        <w:rPr>
+          <w:color w:val="3A3A3A"/>
+          <w:sz w:val="23"/>
+          <w:szCs w:val="23"/>
+          <w:lang w:eastAsia="nl-NL"/>
+        </w:rPr>
+        <w:t>:</w:t>
+      </w:r>
+    </w:p>
+    <w:p>
+      <w:pPr>
+        <w:pStyle w:val="Lijstalinea"/>
+        <w:numPr>
+          <w:ilvl w:val="0"/>
+          <w:numId w:val="5"/>
+        </w:numPr>
+        <w:rPr>
+          <w:color w:val="3A3A3A"/>
+          <w:sz w:val="23"/>
+          <w:szCs w:val="23"/>
+          <w:lang w:eastAsia="nl-NL"/>
+        </w:rPr>
+      </w:pPr>
+      <w:proofErr w:type="spellStart"/>
+      <w:r>
+        <w:rPr>
+          <w:color w:val="3A3A3A"/>
+          <w:sz w:val="23"/>
+          <w:szCs w:val="23"/>
+          <w:lang w:eastAsia="nl-NL"/>
+        </w:rPr>
+        <w:t>Sign</w:t>
+      </w:r>
+      <w:proofErr w:type="spellEnd"/>
+      <w:r>
+        <w:rPr>
+          <w:color w:val="3A3A3A"/>
+          <w:sz w:val="23"/>
+          <w:szCs w:val="23"/>
+          <w:lang w:eastAsia="nl-NL"/>
+        </w:rPr>
+        <w:t xml:space="preserve"> in knop te groot alleen vullen met ‘</w:t>
+      </w:r>
+      <w:proofErr w:type="spellStart"/>
+      <w:r>
+        <w:rPr>
+          <w:color w:val="3A3A3A"/>
+          <w:sz w:val="23"/>
+          <w:szCs w:val="23"/>
+          <w:lang w:eastAsia="nl-NL"/>
+        </w:rPr>
+        <w:t>Sign</w:t>
+      </w:r>
+      <w:proofErr w:type="spellEnd"/>
+      <w:r>
+        <w:rPr>
+          <w:color w:val="3A3A3A"/>
+          <w:sz w:val="23"/>
+          <w:szCs w:val="23"/>
+          <w:lang w:eastAsia="nl-NL"/>
+        </w:rPr>
+        <w:t xml:space="preserve"> In’ en de ‘</w:t>
+      </w:r>
+      <w:proofErr w:type="spellStart"/>
+      <w:r>
+        <w:rPr>
+          <w:color w:val="3A3A3A"/>
+          <w:sz w:val="23"/>
+          <w:szCs w:val="23"/>
+          <w:lang w:eastAsia="nl-NL"/>
+        </w:rPr>
+        <w:t>using</w:t>
+      </w:r>
+      <w:proofErr w:type="spellEnd"/>
+      <w:r>
+        <w:rPr>
+          <w:color w:val="3A3A3A"/>
+          <w:sz w:val="23"/>
+          <w:szCs w:val="23"/>
+          <w:lang w:eastAsia="nl-NL"/>
+        </w:rPr>
+        <w:t xml:space="preserve"> </w:t>
+      </w:r>
+      <w:proofErr w:type="spellStart"/>
+      <w:r>
+        <w:rPr>
+          <w:color w:val="3A3A3A"/>
+          <w:sz w:val="23"/>
+          <w:szCs w:val="23"/>
+          <w:lang w:eastAsia="nl-NL"/>
+        </w:rPr>
+        <w:t>our</w:t>
+      </w:r>
+      <w:proofErr w:type="spellEnd"/>
+      <w:r>
+        <w:rPr>
+          <w:color w:val="3A3A3A"/>
+          <w:sz w:val="23"/>
+          <w:szCs w:val="23"/>
+          <w:lang w:eastAsia="nl-NL"/>
+        </w:rPr>
+        <w:t xml:space="preserve"> secure server’ als een info button erbij</w:t>
+      </w:r>
+    </w:p>
+    <w:p>
+      <w:pPr>
+        <w:pStyle w:val="Lijstalinea"/>
+        <w:numPr>
+          <w:ilvl w:val="0"/>
+          <w:numId w:val="5"/>
+        </w:numPr>
+        <w:rPr>
+          <w:color w:val="3A3A3A"/>
+          <w:sz w:val="23"/>
+          <w:szCs w:val="23"/>
+          <w:lang w:eastAsia="nl-NL"/>
+        </w:rPr>
+      </w:pPr>
+      <w:r>
+        <w:rPr>
+          <w:color w:val="3A3A3A"/>
+          <w:sz w:val="23"/>
+          <w:szCs w:val="23"/>
+          <w:lang w:eastAsia="nl-NL"/>
+        </w:rPr>
+        <w:t>Input field mailadres en password even groot maken</w:t>
+      </w:r>
+    </w:p>
+    <w:p>
+      <w:pPr>
+        <w:pStyle w:val="Lijstalinea"/>
+        <w:numPr>
+          <w:ilvl w:val="0"/>
+          <w:numId w:val="5"/>
+        </w:numPr>
+        <w:rPr>
+          <w:color w:val="3A3A3A"/>
+          <w:sz w:val="23"/>
+          <w:szCs w:val="23"/>
+          <w:lang w:eastAsia="nl-NL"/>
+        </w:rPr>
+      </w:pPr>
+      <w:r>
+        <w:rPr>
+          <w:color w:val="3A3A3A"/>
+          <w:sz w:val="23"/>
+          <w:szCs w:val="23"/>
+          <w:lang w:eastAsia="nl-NL"/>
+        </w:rPr>
+        <w:t xml:space="preserve">Eerst Yes, I have a password en daarna No, I </w:t>
+      </w:r>
+      <w:proofErr w:type="spellStart"/>
+      <w:r>
+        <w:rPr>
+          <w:color w:val="3A3A3A"/>
+          <w:sz w:val="23"/>
+          <w:szCs w:val="23"/>
+          <w:lang w:eastAsia="nl-NL"/>
+        </w:rPr>
+        <w:t>am</w:t>
+      </w:r>
+      <w:proofErr w:type="spellEnd"/>
+      <w:r>
+        <w:rPr>
+          <w:color w:val="3A3A3A"/>
+          <w:sz w:val="23"/>
+          <w:szCs w:val="23"/>
+          <w:lang w:eastAsia="nl-NL"/>
+        </w:rPr>
+        <w:t xml:space="preserve"> a new customer</w:t>
+      </w:r>
+    </w:p>
+    <w:p>
+      <w:pPr>
+        <w:pStyle w:val="Lijstalinea"/>
+        <w:numPr>
+          <w:ilvl w:val="0"/>
+          <w:numId w:val="5"/>
+        </w:numPr>
+        <w:rPr>
+          <w:color w:val="3A3A3A"/>
+          <w:sz w:val="23"/>
+          <w:szCs w:val="23"/>
+          <w:lang w:eastAsia="nl-NL"/>
+        </w:rPr>
+      </w:pPr>
+      <w:r>
+        <w:rPr>
+          <w:color w:val="3A3A3A"/>
+          <w:sz w:val="23"/>
+          <w:szCs w:val="23"/>
+          <w:lang w:eastAsia="nl-NL"/>
+        </w:rPr>
+        <w:t xml:space="preserve">De knop </w:t>
+      </w:r>
+      <w:proofErr w:type="spellStart"/>
+      <w:r>
+        <w:rPr>
+          <w:color w:val="3A3A3A"/>
+          <w:sz w:val="23"/>
+          <w:szCs w:val="23"/>
+          <w:lang w:eastAsia="nl-NL"/>
+        </w:rPr>
+        <w:t>sign</w:t>
+      </w:r>
+      <w:proofErr w:type="spellEnd"/>
+      <w:r>
+        <w:rPr>
+          <w:color w:val="3A3A3A"/>
+          <w:sz w:val="23"/>
+          <w:szCs w:val="23"/>
+          <w:lang w:eastAsia="nl-NL"/>
+        </w:rPr>
+        <w:t xml:space="preserve"> in rechts uitlijnen </w:t>
+      </w:r>
+      <w:proofErr w:type="spellStart"/>
+      <w:r>
+        <w:rPr>
+          <w:color w:val="3A3A3A"/>
+          <w:sz w:val="23"/>
+          <w:szCs w:val="23"/>
+          <w:lang w:eastAsia="nl-NL"/>
+        </w:rPr>
+        <w:t>ipv</w:t>
+      </w:r>
+      <w:proofErr w:type="spellEnd"/>
+      <w:r>
+        <w:rPr>
+          <w:color w:val="3A3A3A"/>
+          <w:sz w:val="23"/>
+          <w:szCs w:val="23"/>
+          <w:lang w:eastAsia="nl-NL"/>
+        </w:rPr>
+        <w:t xml:space="preserve"> links</w:t>
+      </w:r>
+    </w:p>
+    <w:p>
+      <w:pPr>
+        <w:pStyle w:val="Lijstalinea"/>
+        <w:numPr>
+          <w:ilvl w:val="0"/>
+          <w:numId w:val="5"/>
+        </w:numPr>
+        <w:rPr>
+          <w:color w:val="3A3A3A"/>
+          <w:sz w:val="23"/>
+          <w:szCs w:val="23"/>
+          <w:lang w:eastAsia="nl-NL"/>
+        </w:rPr>
+      </w:pPr>
+      <w:r>
+        <w:rPr>
+          <w:color w:val="3A3A3A"/>
+          <w:sz w:val="23"/>
+          <w:szCs w:val="23"/>
+          <w:lang w:eastAsia="nl-NL"/>
+        </w:rPr>
+        <w:t xml:space="preserve">Do </w:t>
+      </w:r>
+      <w:proofErr w:type="spellStart"/>
+      <w:r>
+        <w:rPr>
+          <w:color w:val="3A3A3A"/>
+          <w:sz w:val="23"/>
+          <w:szCs w:val="23"/>
+          <w:lang w:eastAsia="nl-NL"/>
+        </w:rPr>
+        <w:t>you</w:t>
+      </w:r>
+      <w:proofErr w:type="spellEnd"/>
+      <w:r>
+        <w:rPr>
+          <w:color w:val="3A3A3A"/>
+          <w:sz w:val="23"/>
+          <w:szCs w:val="23"/>
+          <w:lang w:eastAsia="nl-NL"/>
+        </w:rPr>
+        <w:t xml:space="preserve"> have password -&gt; Do </w:t>
+      </w:r>
+      <w:proofErr w:type="spellStart"/>
+      <w:r>
+        <w:rPr>
+          <w:color w:val="3A3A3A"/>
+          <w:sz w:val="23"/>
+          <w:szCs w:val="23"/>
+          <w:lang w:eastAsia="nl-NL"/>
+        </w:rPr>
+        <w:t>you</w:t>
+      </w:r>
+      <w:proofErr w:type="spellEnd"/>
+      <w:r>
+        <w:rPr>
+          <w:color w:val="3A3A3A"/>
+          <w:sz w:val="23"/>
+          <w:szCs w:val="23"/>
+          <w:lang w:eastAsia="nl-NL"/>
+        </w:rPr>
+        <w:t xml:space="preserve"> A password?</w:t>
+      </w:r>
+    </w:p>
+    <w:p>
+      <w:pPr>
+        <w:pStyle w:val="Lijstalinea"/>
+        <w:numPr>
+          <w:ilvl w:val="0"/>
+          <w:numId w:val="5"/>
+        </w:numPr>
+        <w:rPr>
+          <w:color w:val="3A3A3A"/>
+          <w:sz w:val="23"/>
+          <w:szCs w:val="23"/>
+          <w:lang w:eastAsia="nl-NL"/>
+        </w:rPr>
+      </w:pPr>
+      <w:r>
+        <w:rPr>
+          <w:color w:val="3A3A3A"/>
+          <w:sz w:val="23"/>
+          <w:szCs w:val="23"/>
+          <w:lang w:eastAsia="nl-NL"/>
+        </w:rPr>
+        <w:t>Logo bedrijf?</w:t>
+      </w:r>
+    </w:p>
+    <w:p>
+      <w:pPr>
+        <w:rPr>
+          <w:color w:val="3A3A3A"/>
+          <w:sz w:val="23"/>
+          <w:szCs w:val="23"/>
+          <w:lang w:eastAsia="nl-NL"/>
+        </w:rPr>
+      </w:pPr>
+    </w:p>
+    <w:p>
+      <w:pPr>
+        <w:pStyle w:val="Normaalweb"/>
+        <w:spacing w:before="0" w:beforeAutospacing="0" w:after="160" w:afterAutospacing="0"/>
+        <w:rPr>
+          <w:rFonts w:ascii="Arial" w:hAnsi="Arial" w:cs="Arial"/>
+          <w:color w:val="000000"/>
+          <w:sz w:val="22"/>
+          <w:szCs w:val="22"/>
+        </w:rPr>
+      </w:pPr>
+    </w:p>
+    <w:p>
+      <w:pPr>
+        <w:pStyle w:val="Normaalweb"/>
+        <w:spacing w:before="0" w:beforeAutospacing="0" w:after="160" w:afterAutospacing="0"/>
+        <w:rPr>
+          <w:rFonts w:ascii="Arial" w:hAnsi="Arial" w:cs="Arial"/>
+          <w:color w:val="000000"/>
+          <w:sz w:val="22"/>
+          <w:szCs w:val="22"/>
+        </w:rPr>
+      </w:pPr>
+    </w:p>
+    <w:p>
+      <w:pPr>
+        <w:rPr>
+          <w:rFonts w:ascii="Arial" w:eastAsia="Times New Roman" w:hAnsi="Arial" w:cs="Arial"/>
+          <w:color w:val="000000"/>
+          <w:lang w:eastAsia="nl-NL"/>
+        </w:rPr>
+      </w:pPr>
+      <w:r>
+        <w:rPr>
+          <w:rFonts w:ascii="Arial" w:hAnsi="Arial" w:cs="Arial"/>
+          <w:color w:val="000000"/>
+        </w:rPr>
+        <w:br w:type="page"/>
+      </w:r>
+    </w:p>
+    <w:p>
+      <w:pPr>
+        <w:rPr>
+          <w:b/>
+          <w:bCs/>
+          <w:u w:val="single"/>
+        </w:rPr>
+      </w:pPr>
+      <w:r>
+        <w:rPr>
+          <w:b/>
+          <w:bCs/>
+          <w:u w:val="single"/>
+        </w:rPr>
+        <w:lastRenderedPageBreak/>
+        <w:t xml:space="preserve">Oefening 9 [Bug </w:t>
+      </w:r>
+      <w:proofErr w:type="spellStart"/>
+      <w:r>
+        <w:rPr>
+          <w:b/>
+          <w:bCs/>
+          <w:u w:val="single"/>
+        </w:rPr>
+        <w:t>Hunting</w:t>
+      </w:r>
+      <w:proofErr w:type="spellEnd"/>
+      <w:r>
+        <w:rPr>
+          <w:b/>
+          <w:bCs/>
+          <w:u w:val="single"/>
+        </w:rPr>
+        <w:t>]:</w:t>
+      </w:r>
+    </w:p>
+    <w:p>
+      <w:r>
+        <w:t>Een van de ontwikkelaars in opleiding heeft een soort tekstblok-applicatie ontwikkeld. Hieronder ziet u één van de screenshots van de applicatie. </w:t>
+      </w:r>
+    </w:p>
+    <w:p>
+      <w:r>
+        <w:t>Kun je bugs / problemen opnoemen die de trainee-ontwikkelaar moet oplossen?</w:t>
+      </w:r>
+    </w:p>
+    <w:p>
+      <w:pPr>
+        <w:jc w:val="center"/>
+      </w:pPr>
+      <w:r>
+        <w:rPr>
+          <w:noProof/>
+          <w:bdr w:val="none" w:sz="0" w:space="0" w:color="auto" w:frame="1"/>
+        </w:rPr>
+        <w:drawing>
+          <wp:inline distT="0" distB="0" distL="0" distR="0" wp14:anchorId="45AB4C12" wp14:editId="57922408">
+            <wp:extent cx="4046220" cy="2606040"/>
+            <wp:effectExtent l="0" t="0" r="0" b="3810"/>
+            <wp:docPr id="3" name="Afbeelding 3"/>
+            <wp:cNvGraphicFramePr>
+              <a:graphicFrameLocks xmlns:a="http://schemas.openxmlformats.org/drawingml/2006/main" noChangeAspect="1"/>
+            </wp:cNvGraphicFramePr>
+            <a:graphic xmlns:a="http://schemas.openxmlformats.org/drawingml/2006/main">
+              <a:graphicData uri="http://schemas.openxmlformats.org/drawingml/2006/picture">
+                <pic:pic xmlns:pic="http://schemas.openxmlformats.org/drawingml/2006/picture">
+                  <pic:nvPicPr>
+                    <pic:cNvPr id="0" name="Picture 5"/>
+                    <pic:cNvPicPr>
+                      <a:picLocks noChangeAspect="1" noChangeArrowheads="1"/>
+                    </pic:cNvPicPr>
+                  </pic:nvPicPr>
+                  <pic:blipFill>
+                    <a:blip r:embed="rId7">
+                      <a:extLst>
+                        <a:ext uri="{28A0092B-C50C-407E-A947-70E740481C1C}">
+                          <a14:useLocalDpi xmlns:a14="http://schemas.microsoft.com/office/drawing/2010/main" val="0"/>
+                        </a:ext>
+                      </a:extLst>
+                    </a:blip>
+                    <a:srcRect/>
+                    <a:stretch>
+                      <a:fillRect/>
+                    </a:stretch>
+                  </pic:blipFill>
+                  <pic:spPr bwMode="auto">
+                    <a:xfrm>
+                      <a:off x="0" y="0"/>
+                      <a:ext cx="4046220" cy="2606040"/>
+                    </a:xfrm>
+                    <a:prstGeom prst="rect">
+                      <a:avLst/>
+                    </a:prstGeom>
+                    <a:noFill/>
+                    <a:ln>
+                      <a:noFill/>
+                    </a:ln>
+                  </pic:spPr>
+                </pic:pic>
+              </a:graphicData>
+            </a:graphic>
+          </wp:inline>
+        </w:drawing>
+      </w:r>
+    </w:p>
+    <w:p>
+      <w:pPr>
+        <w:rPr>
+          <w:color w:val="3A3A3A"/>
+          <w:sz w:val="23"/>
+          <w:szCs w:val="23"/>
+          <w:lang w:eastAsia="nl-NL"/>
+        </w:rPr>
+      </w:pPr>
+    </w:p>
+    <w:p>
+      <w:pPr>
+        <w:pStyle w:val="Lijstalinea"/>
+        <w:numPr>
+          <w:ilvl w:val="0"/>
+          <w:numId w:val="6"/>
+        </w:numPr>
+        <w:rPr>
+          <w:lang w:eastAsia="nl-NL"/>
+        </w:rPr>
+      </w:pPr>
+      <w:r>
+        <w:rPr>
+          <w:lang w:eastAsia="nl-NL"/>
+        </w:rPr>
+        <w:t>Je ziet niet of File/</w:t>
+      </w:r>
+      <w:proofErr w:type="spellStart"/>
+      <w:r>
+        <w:rPr>
+          <w:lang w:eastAsia="nl-NL"/>
+        </w:rPr>
+        <w:t>Edit</w:t>
+      </w:r>
+      <w:proofErr w:type="spellEnd"/>
+      <w:r>
+        <w:rPr>
+          <w:lang w:eastAsia="nl-NL"/>
+        </w:rPr>
+        <w:t>/Help gekozen is</w:t>
+      </w:r>
+    </w:p>
+    <w:p>
+      <w:pPr>
+        <w:pStyle w:val="Lijstalinea"/>
+        <w:numPr>
+          <w:ilvl w:val="0"/>
+          <w:numId w:val="6"/>
+        </w:numPr>
+        <w:rPr>
+          <w:lang w:eastAsia="nl-NL"/>
+        </w:rPr>
+      </w:pPr>
+      <w:r>
+        <w:rPr>
+          <w:lang w:eastAsia="nl-NL"/>
+        </w:rPr>
+        <w:t>Titel programma bovenaan voor PAGE 1</w:t>
+      </w:r>
+    </w:p>
+    <w:p>
+      <w:pPr>
+        <w:pStyle w:val="Lijstalinea"/>
+        <w:numPr>
+          <w:ilvl w:val="0"/>
+          <w:numId w:val="6"/>
+        </w:numPr>
+        <w:rPr>
+          <w:lang w:eastAsia="nl-NL"/>
+        </w:rPr>
+      </w:pPr>
+      <w:proofErr w:type="spellStart"/>
+      <w:r>
+        <w:rPr>
+          <w:lang w:eastAsia="nl-NL"/>
+        </w:rPr>
+        <w:t>Undo</w:t>
+      </w:r>
+      <w:proofErr w:type="spellEnd"/>
+      <w:r>
+        <w:rPr>
+          <w:lang w:eastAsia="nl-NL"/>
+        </w:rPr>
+        <w:t xml:space="preserve"> </w:t>
+      </w:r>
+      <w:proofErr w:type="spellStart"/>
+      <w:r>
+        <w:rPr>
+          <w:lang w:eastAsia="nl-NL"/>
+        </w:rPr>
+        <w:t>shortcut</w:t>
+      </w:r>
+      <w:proofErr w:type="spellEnd"/>
+      <w:r>
+        <w:rPr>
+          <w:lang w:eastAsia="nl-NL"/>
+        </w:rPr>
+        <w:t xml:space="preserve"> is </w:t>
+      </w:r>
+      <w:proofErr w:type="spellStart"/>
+      <w:r>
+        <w:rPr>
+          <w:lang w:eastAsia="nl-NL"/>
+        </w:rPr>
+        <w:t>Ctrl+E</w:t>
+      </w:r>
+      <w:proofErr w:type="spellEnd"/>
+      <w:r>
+        <w:rPr>
+          <w:lang w:eastAsia="nl-NL"/>
+        </w:rPr>
+        <w:t xml:space="preserve"> </w:t>
+      </w:r>
+      <w:proofErr w:type="spellStart"/>
+      <w:r>
+        <w:rPr>
+          <w:lang w:eastAsia="nl-NL"/>
+        </w:rPr>
+        <w:t>ipv</w:t>
+      </w:r>
+      <w:proofErr w:type="spellEnd"/>
+      <w:r>
+        <w:rPr>
+          <w:lang w:eastAsia="nl-NL"/>
+        </w:rPr>
+        <w:t xml:space="preserve"> de gebruikelijke </w:t>
+      </w:r>
+      <w:proofErr w:type="spellStart"/>
+      <w:r>
+        <w:rPr>
+          <w:lang w:eastAsia="nl-NL"/>
+        </w:rPr>
+        <w:t>Ctrl+Z</w:t>
+      </w:r>
+      <w:proofErr w:type="spellEnd"/>
+    </w:p>
+    <w:p>
+      <w:pPr>
+        <w:pStyle w:val="Lijstalinea"/>
+        <w:numPr>
+          <w:ilvl w:val="0"/>
+          <w:numId w:val="6"/>
+        </w:numPr>
+        <w:rPr>
+          <w:lang w:eastAsia="nl-NL"/>
+        </w:rPr>
+      </w:pPr>
+      <w:r>
+        <w:rPr>
+          <w:lang w:eastAsia="nl-NL"/>
+        </w:rPr>
+        <w:t>Minimaliseren knop rechtsboven ontbreekt</w:t>
+      </w:r>
+    </w:p>
+    <w:p>
+      <w:pPr>
+        <w:rPr>
+          <w:lang w:eastAsia="nl-NL"/>
+        </w:rPr>
+      </w:pPr>
+    </w:p>
+    <w:p>
+      <w:pPr>
+        <w:rPr>
+          <w:b/>
+          <w:bCs/>
+          <w:u w:val="single"/>
+        </w:rPr>
+      </w:pPr>
+      <w:r>
+        <w:rPr>
+          <w:b/>
+          <w:bCs/>
+          <w:u w:val="single"/>
+        </w:rPr>
+        <w:t>Oefening 10 [</w:t>
+      </w:r>
+      <w:proofErr w:type="spellStart"/>
+      <w:r>
+        <w:rPr>
+          <w:b/>
+          <w:bCs/>
+          <w:u w:val="single"/>
+        </w:rPr>
+        <w:t>Think</w:t>
+      </w:r>
+      <w:proofErr w:type="spellEnd"/>
+      <w:r>
+        <w:rPr>
+          <w:b/>
+          <w:bCs/>
+          <w:u w:val="single"/>
+        </w:rPr>
+        <w:t xml:space="preserve"> </w:t>
+      </w:r>
+      <w:proofErr w:type="spellStart"/>
+      <w:r>
+        <w:rPr>
+          <w:b/>
+          <w:bCs/>
+          <w:u w:val="single"/>
+        </w:rPr>
+        <w:t>Testing</w:t>
+      </w:r>
+      <w:proofErr w:type="spellEnd"/>
+      <w:r>
+        <w:rPr>
+          <w:b/>
+          <w:bCs/>
+          <w:u w:val="single"/>
+        </w:rPr>
+        <w:t>]:</w:t>
+      </w:r>
+    </w:p>
+    <w:p>
+      <w:pPr>
+        <w:rPr>
+          <w:b/>
+          <w:bCs/>
+        </w:rPr>
+      </w:pPr>
+      <w:r>
+        <w:rPr>
+          <w:b/>
+          <w:bCs/>
+        </w:rPr>
+        <w:t>Hoe zou u een papieren boodschappentas met een capaciteit van 5 kg testen?</w:t>
+      </w:r>
+    </w:p>
+    <w:p>
+      <w:pPr>
+        <w:pStyle w:val="Lijstalinea"/>
+        <w:numPr>
+          <w:ilvl w:val="0"/>
+          <w:numId w:val="7"/>
+        </w:numPr>
+      </w:pPr>
+      <w:r>
+        <w:t>Als eerste zou ik een gewicht van 5 kg in de tas doen om te capaciteit testen</w:t>
+      </w:r>
+    </w:p>
+    <w:p>
+      <w:pPr>
+        <w:pStyle w:val="Lijstalinea"/>
+        <w:numPr>
+          <w:ilvl w:val="0"/>
+          <w:numId w:val="7"/>
+        </w:numPr>
+      </w:pPr>
+      <w:r>
+        <w:t>Vervolgens zou ik dit herhalen met meerdere boodschappen met een totaal van 5 kg</w:t>
+      </w:r>
+    </w:p>
+    <w:p>
+      <w:pPr>
+        <w:pStyle w:val="Lijstalinea"/>
+        <w:numPr>
+          <w:ilvl w:val="0"/>
+          <w:numId w:val="7"/>
+        </w:numPr>
+      </w:pPr>
+    </w:p>
+    <w:p>
+      <w:pPr>
+        <w:rPr>
+          <w:lang w:eastAsia="nl-NL"/>
+        </w:rPr>
+      </w:pPr>
+    </w:p>
+    <w:p>
+      <w:pPr>
+        <w:rPr>
+          <w:b/>
+          <w:bCs/>
+        </w:rPr>
+      </w:pPr>
     </w:p>
     <w:p/>
     <w:sectPr>
@@ -267,6 +2930,318 @@
 <file path=word/numbering.xml><?xml version="1.0" encoding="utf-8"?>
 <w:numbering xmlns:wpc="http://schemas.microsoft.com/office/word/2010/wordprocessingCanvas" xmlns:cx="http://schemas.microsoft.com/office/drawing/2014/chartex" xmlns:cx1="http://schemas.microsoft.com/office/drawing/2015/9/8/chartex" xmlns:cx2="http://schemas.microsoft.com/office/drawing/2015/10/21/chartex" xmlns:cx3="http://schemas.microsoft.com/office/drawing/2016/5/9/chartex" xmlns:cx4="http://schemas.microsoft.com/office/drawing/2016/5/10/chartex" xmlns:cx5="http://schemas.microsoft.com/office/drawing/2016/5/11/chartex" xmlns:cx6="http://schemas.microsoft.com/office/drawing/2016/5/12/chartex" xmlns:cx7="http://schemas.microsoft.com/office/drawing/2016/5/13/chartex" xmlns:cx8="http://schemas.microsoft.com/office/drawing/2016/5/14/chartex" xmlns:mc="http://schemas.openxmlformats.org/markup-compatibility/2006" xmlns:aink="http://schemas.microsoft.com/office/drawing/2016/ink" xmlns:am3d="http://schemas.microsoft.com/office/drawing/2017/model3d" xmlns:o="urn:schemas-microsoft-com:office:office" xmlns:r="http://schemas.openxmlformats.org/officeDocument/2006/relationships" xmlns:m="http://schemas.openxmlformats.org/officeDocument/2006/math" xmlns:v="urn:schemas-microsoft-com:vml" xmlns:wp14="http://schemas.microsoft.com/office/word/2010/wordprocessingDrawing" xmlns:wp="http://schemas.openxmlformats.org/drawingml/2006/wordprocessingDrawing" xmlns:w10="urn:schemas-microsoft-com:office:word" xmlns:w="http://schemas.openxmlformats.org/wordprocessingml/2006/main" xmlns:w14="http://schemas.microsoft.com/office/word/2010/wordml" xmlns:w15="http://schemas.microsoft.com/office/word/2012/wordml" xmlns:w16cex="http://schemas.microsoft.com/office/word/2018/wordml/cex" xmlns:w16cid="http://schemas.microsoft.com/office/word/2016/wordml/cid" xmlns:w16="http://schemas.microsoft.com/office/word/2018/wordml" xmlns:w16se="http://schemas.microsoft.com/office/word/2015/wordml/symex" xmlns:wpg="http://schemas.microsoft.com/office/word/2010/wordprocessingGroup" xmlns:wpi="http://schemas.microsoft.com/office/word/2010/wordprocessingInk" xmlns:wne="http://schemas.microsoft.com/office/word/2006/wordml" xmlns:wps="http://schemas.microsoft.com/office/word/2010/wordprocessingShape" mc:Ignorable="w14 w15 w16se w16cid w16 w16cex wp14">
   <w:abstractNum w:abstractNumId="0" w15:restartNumberingAfterBreak="0">
+    <w:nsid w:val="1C7C08D0"/>
+    <w:multiLevelType w:val="hybridMultilevel"/>
+    <w:tmpl w:val="A0788228"/>
+    <w:lvl w:ilvl="0" w:tplc="04130001">
+      <w:start w:val="1"/>
+      <w:numFmt w:val="bullet"/>
+      <w:lvlText w:val=""/>
+      <w:lvlJc w:val="left"/>
+      <w:pPr>
+        <w:ind w:left="720" w:hanging="360"/>
+      </w:pPr>
+      <w:rPr>
+        <w:rFonts w:ascii="Symbol" w:hAnsi="Symbol" w:hint="default"/>
+      </w:rPr>
+    </w:lvl>
+    <w:lvl w:ilvl="1" w:tplc="04130003" w:tentative="1">
+      <w:start w:val="1"/>
+      <w:numFmt w:val="bullet"/>
+      <w:lvlText w:val="o"/>
+      <w:lvlJc w:val="left"/>
+      <w:pPr>
+        <w:ind w:left="1440" w:hanging="360"/>
+      </w:pPr>
+      <w:rPr>
+        <w:rFonts w:ascii="Courier New" w:hAnsi="Courier New" w:cs="Courier New" w:hint="default"/>
+      </w:rPr>
+    </w:lvl>
+    <w:lvl w:ilvl="2" w:tplc="04130005" w:tentative="1">
+      <w:start w:val="1"/>
+      <w:numFmt w:val="bullet"/>
+      <w:lvlText w:val=""/>
+      <w:lvlJc w:val="left"/>
+      <w:pPr>
+        <w:ind w:left="2160" w:hanging="360"/>
+      </w:pPr>
+      <w:rPr>
+        <w:rFonts w:ascii="Wingdings" w:hAnsi="Wingdings" w:hint="default"/>
+      </w:rPr>
+    </w:lvl>
+    <w:lvl w:ilvl="3" w:tplc="04130001" w:tentative="1">
+      <w:start w:val="1"/>
+      <w:numFmt w:val="bullet"/>
+      <w:lvlText w:val=""/>
+      <w:lvlJc w:val="left"/>
+      <w:pPr>
+        <w:ind w:left="2880" w:hanging="360"/>
+      </w:pPr>
+      <w:rPr>
+        <w:rFonts w:ascii="Symbol" w:hAnsi="Symbol" w:hint="default"/>
+      </w:rPr>
+    </w:lvl>
+    <w:lvl w:ilvl="4" w:tplc="04130003" w:tentative="1">
+      <w:start w:val="1"/>
+      <w:numFmt w:val="bullet"/>
+      <w:lvlText w:val="o"/>
+      <w:lvlJc w:val="left"/>
+      <w:pPr>
+        <w:ind w:left="3600" w:hanging="360"/>
+      </w:pPr>
+      <w:rPr>
+        <w:rFonts w:ascii="Courier New" w:hAnsi="Courier New" w:cs="Courier New" w:hint="default"/>
+      </w:rPr>
+    </w:lvl>
+    <w:lvl w:ilvl="5" w:tplc="04130005" w:tentative="1">
+      <w:start w:val="1"/>
+      <w:numFmt w:val="bullet"/>
+      <w:lvlText w:val=""/>
+      <w:lvlJc w:val="left"/>
+      <w:pPr>
+        <w:ind w:left="4320" w:hanging="360"/>
+      </w:pPr>
+      <w:rPr>
+        <w:rFonts w:ascii="Wingdings" w:hAnsi="Wingdings" w:hint="default"/>
+      </w:rPr>
+    </w:lvl>
+    <w:lvl w:ilvl="6" w:tplc="04130001" w:tentative="1">
+      <w:start w:val="1"/>
+      <w:numFmt w:val="bullet"/>
+      <w:lvlText w:val=""/>
+      <w:lvlJc w:val="left"/>
+      <w:pPr>
+        <w:ind w:left="5040" w:hanging="360"/>
+      </w:pPr>
+      <w:rPr>
+        <w:rFonts w:ascii="Symbol" w:hAnsi="Symbol" w:hint="default"/>
+      </w:rPr>
+    </w:lvl>
+    <w:lvl w:ilvl="7" w:tplc="04130003" w:tentative="1">
+      <w:start w:val="1"/>
+      <w:numFmt w:val="bullet"/>
+      <w:lvlText w:val="o"/>
+      <w:lvlJc w:val="left"/>
+      <w:pPr>
+        <w:ind w:left="5760" w:hanging="360"/>
+      </w:pPr>
+      <w:rPr>
+        <w:rFonts w:ascii="Courier New" w:hAnsi="Courier New" w:cs="Courier New" w:hint="default"/>
+      </w:rPr>
+    </w:lvl>
+    <w:lvl w:ilvl="8" w:tplc="04130005" w:tentative="1">
+      <w:start w:val="1"/>
+      <w:numFmt w:val="bullet"/>
+      <w:lvlText w:val=""/>
+      <w:lvlJc w:val="left"/>
+      <w:pPr>
+        <w:ind w:left="6480" w:hanging="360"/>
+      </w:pPr>
+      <w:rPr>
+        <w:rFonts w:ascii="Wingdings" w:hAnsi="Wingdings" w:hint="default"/>
+      </w:rPr>
+    </w:lvl>
+  </w:abstractNum>
+  <w:abstractNum w:abstractNumId="1" w15:restartNumberingAfterBreak="0">
+    <w:nsid w:val="1CB57FA5"/>
+    <w:multiLevelType w:val="hybridMultilevel"/>
+    <w:tmpl w:val="6BFC44EA"/>
+    <w:lvl w:ilvl="0" w:tplc="0413000F">
+      <w:start w:val="1"/>
+      <w:numFmt w:val="decimal"/>
+      <w:lvlText w:val="%1."/>
+      <w:lvlJc w:val="left"/>
+      <w:pPr>
+        <w:ind w:left="720" w:hanging="360"/>
+      </w:pPr>
+    </w:lvl>
+    <w:lvl w:ilvl="1" w:tplc="04130019" w:tentative="1">
+      <w:start w:val="1"/>
+      <w:numFmt w:val="lowerLetter"/>
+      <w:lvlText w:val="%2."/>
+      <w:lvlJc w:val="left"/>
+      <w:pPr>
+        <w:ind w:left="1440" w:hanging="360"/>
+      </w:pPr>
+    </w:lvl>
+    <w:lvl w:ilvl="2" w:tplc="0413001B" w:tentative="1">
+      <w:start w:val="1"/>
+      <w:numFmt w:val="lowerRoman"/>
+      <w:lvlText w:val="%3."/>
+      <w:lvlJc w:val="right"/>
+      <w:pPr>
+        <w:ind w:left="2160" w:hanging="180"/>
+      </w:pPr>
+    </w:lvl>
+    <w:lvl w:ilvl="3" w:tplc="0413000F" w:tentative="1">
+      <w:start w:val="1"/>
+      <w:numFmt w:val="decimal"/>
+      <w:lvlText w:val="%4."/>
+      <w:lvlJc w:val="left"/>
+      <w:pPr>
+        <w:ind w:left="2880" w:hanging="360"/>
+      </w:pPr>
+    </w:lvl>
+    <w:lvl w:ilvl="4" w:tplc="04130019" w:tentative="1">
+      <w:start w:val="1"/>
+      <w:numFmt w:val="lowerLetter"/>
+      <w:lvlText w:val="%5."/>
+      <w:lvlJc w:val="left"/>
+      <w:pPr>
+        <w:ind w:left="3600" w:hanging="360"/>
+      </w:pPr>
+    </w:lvl>
+    <w:lvl w:ilvl="5" w:tplc="0413001B" w:tentative="1">
+      <w:start w:val="1"/>
+      <w:numFmt w:val="lowerRoman"/>
+      <w:lvlText w:val="%6."/>
+      <w:lvlJc w:val="right"/>
+      <w:pPr>
+        <w:ind w:left="4320" w:hanging="180"/>
+      </w:pPr>
+    </w:lvl>
+    <w:lvl w:ilvl="6" w:tplc="0413000F" w:tentative="1">
+      <w:start w:val="1"/>
+      <w:numFmt w:val="decimal"/>
+      <w:lvlText w:val="%7."/>
+      <w:lvlJc w:val="left"/>
+      <w:pPr>
+        <w:ind w:left="5040" w:hanging="360"/>
+      </w:pPr>
+    </w:lvl>
+    <w:lvl w:ilvl="7" w:tplc="04130019" w:tentative="1">
+      <w:start w:val="1"/>
+      <w:numFmt w:val="lowerLetter"/>
+      <w:lvlText w:val="%8."/>
+      <w:lvlJc w:val="left"/>
+      <w:pPr>
+        <w:ind w:left="5760" w:hanging="360"/>
+      </w:pPr>
+    </w:lvl>
+    <w:lvl w:ilvl="8" w:tplc="0413001B" w:tentative="1">
+      <w:start w:val="1"/>
+      <w:numFmt w:val="lowerRoman"/>
+      <w:lvlText w:val="%9."/>
+      <w:lvlJc w:val="right"/>
+      <w:pPr>
+        <w:ind w:left="6480" w:hanging="180"/>
+      </w:pPr>
+    </w:lvl>
+  </w:abstractNum>
+  <w:abstractNum w:abstractNumId="2" w15:restartNumberingAfterBreak="0">
+    <w:nsid w:val="24F05468"/>
+    <w:multiLevelType w:val="hybridMultilevel"/>
+    <w:tmpl w:val="B49EBB92"/>
+    <w:lvl w:ilvl="0" w:tplc="04130001">
+      <w:start w:val="1"/>
+      <w:numFmt w:val="bullet"/>
+      <w:lvlText w:val=""/>
+      <w:lvlJc w:val="left"/>
+      <w:pPr>
+        <w:ind w:left="720" w:hanging="360"/>
+      </w:pPr>
+      <w:rPr>
+        <w:rFonts w:ascii="Symbol" w:hAnsi="Symbol" w:hint="default"/>
+      </w:rPr>
+    </w:lvl>
+    <w:lvl w:ilvl="1" w:tplc="04130003" w:tentative="1">
+      <w:start w:val="1"/>
+      <w:numFmt w:val="bullet"/>
+      <w:lvlText w:val="o"/>
+      <w:lvlJc w:val="left"/>
+      <w:pPr>
+        <w:ind w:left="1440" w:hanging="360"/>
+      </w:pPr>
+      <w:rPr>
+        <w:rFonts w:ascii="Courier New" w:hAnsi="Courier New" w:cs="Courier New" w:hint="default"/>
+      </w:rPr>
+    </w:lvl>
+    <w:lvl w:ilvl="2" w:tplc="04130005" w:tentative="1">
+      <w:start w:val="1"/>
+      <w:numFmt w:val="bullet"/>
+      <w:lvlText w:val=""/>
+      <w:lvlJc w:val="left"/>
+      <w:pPr>
+        <w:ind w:left="2160" w:hanging="360"/>
+      </w:pPr>
+      <w:rPr>
+        <w:rFonts w:ascii="Wingdings" w:hAnsi="Wingdings" w:hint="default"/>
+      </w:rPr>
+    </w:lvl>
+    <w:lvl w:ilvl="3" w:tplc="04130001" w:tentative="1">
+      <w:start w:val="1"/>
+      <w:numFmt w:val="bullet"/>
+      <w:lvlText w:val=""/>
+      <w:lvlJc w:val="left"/>
+      <w:pPr>
+        <w:ind w:left="2880" w:hanging="360"/>
+      </w:pPr>
+      <w:rPr>
+        <w:rFonts w:ascii="Symbol" w:hAnsi="Symbol" w:hint="default"/>
+      </w:rPr>
+    </w:lvl>
+    <w:lvl w:ilvl="4" w:tplc="04130003" w:tentative="1">
+      <w:start w:val="1"/>
+      <w:numFmt w:val="bullet"/>
+      <w:lvlText w:val="o"/>
+      <w:lvlJc w:val="left"/>
+      <w:pPr>
+        <w:ind w:left="3600" w:hanging="360"/>
+      </w:pPr>
+      <w:rPr>
+        <w:rFonts w:ascii="Courier New" w:hAnsi="Courier New" w:cs="Courier New" w:hint="default"/>
+      </w:rPr>
+    </w:lvl>
+    <w:lvl w:ilvl="5" w:tplc="04130005" w:tentative="1">
+      <w:start w:val="1"/>
+      <w:numFmt w:val="bullet"/>
+      <w:lvlText w:val=""/>
+      <w:lvlJc w:val="left"/>
+      <w:pPr>
+        <w:ind w:left="4320" w:hanging="360"/>
+      </w:pPr>
+      <w:rPr>
+        <w:rFonts w:ascii="Wingdings" w:hAnsi="Wingdings" w:hint="default"/>
+      </w:rPr>
+    </w:lvl>
+    <w:lvl w:ilvl="6" w:tplc="04130001" w:tentative="1">
+      <w:start w:val="1"/>
+      <w:numFmt w:val="bullet"/>
+      <w:lvlText w:val=""/>
+      <w:lvlJc w:val="left"/>
+      <w:pPr>
+        <w:ind w:left="5040" w:hanging="360"/>
+      </w:pPr>
+      <w:rPr>
+        <w:rFonts w:ascii="Symbol" w:hAnsi="Symbol" w:hint="default"/>
+      </w:rPr>
+    </w:lvl>
+    <w:lvl w:ilvl="7" w:tplc="04130003" w:tentative="1">
+      <w:start w:val="1"/>
+      <w:numFmt w:val="bullet"/>
+      <w:lvlText w:val="o"/>
+      <w:lvlJc w:val="left"/>
+      <w:pPr>
+        <w:ind w:left="5760" w:hanging="360"/>
+      </w:pPr>
+      <w:rPr>
+        <w:rFonts w:ascii="Courier New" w:hAnsi="Courier New" w:cs="Courier New" w:hint="default"/>
+      </w:rPr>
+    </w:lvl>
+    <w:lvl w:ilvl="8" w:tplc="04130005" w:tentative="1">
+      <w:start w:val="1"/>
+      <w:numFmt w:val="bullet"/>
+      <w:lvlText w:val=""/>
+      <w:lvlJc w:val="left"/>
+      <w:pPr>
+        <w:ind w:left="6480" w:hanging="360"/>
+      </w:pPr>
+      <w:rPr>
+        <w:rFonts w:ascii="Wingdings" w:hAnsi="Wingdings" w:hint="default"/>
+      </w:rPr>
+    </w:lvl>
+  </w:abstractNum>
+  <w:abstractNum w:abstractNumId="3" w15:restartNumberingAfterBreak="0">
     <w:nsid w:val="2F9647AD"/>
     <w:multiLevelType w:val="hybridMultilevel"/>
     <w:tmpl w:val="CC2E906C"/>
@@ -379,7 +3354,120 @@
       </w:rPr>
     </w:lvl>
   </w:abstractNum>
-  <w:abstractNum w:abstractNumId="1" w15:restartNumberingAfterBreak="0">
+  <w:abstractNum w:abstractNumId="4" w15:restartNumberingAfterBreak="0">
+    <w:nsid w:val="3B0154A4"/>
+    <w:multiLevelType w:val="hybridMultilevel"/>
+    <w:tmpl w:val="DDCC7C46"/>
+    <w:lvl w:ilvl="0" w:tplc="04130001">
+      <w:start w:val="1"/>
+      <w:numFmt w:val="bullet"/>
+      <w:lvlText w:val=""/>
+      <w:lvlJc w:val="left"/>
+      <w:pPr>
+        <w:ind w:left="720" w:hanging="360"/>
+      </w:pPr>
+      <w:rPr>
+        <w:rFonts w:ascii="Symbol" w:hAnsi="Symbol" w:hint="default"/>
+      </w:rPr>
+    </w:lvl>
+    <w:lvl w:ilvl="1" w:tplc="04130003" w:tentative="1">
+      <w:start w:val="1"/>
+      <w:numFmt w:val="bullet"/>
+      <w:lvlText w:val="o"/>
+      <w:lvlJc w:val="left"/>
+      <w:pPr>
+        <w:ind w:left="1440" w:hanging="360"/>
+      </w:pPr>
+      <w:rPr>
+        <w:rFonts w:ascii="Courier New" w:hAnsi="Courier New" w:cs="Courier New" w:hint="default"/>
+      </w:rPr>
+    </w:lvl>
+    <w:lvl w:ilvl="2" w:tplc="04130005" w:tentative="1">
+      <w:start w:val="1"/>
+      <w:numFmt w:val="bullet"/>
+      <w:lvlText w:val=""/>
+      <w:lvlJc w:val="left"/>
+      <w:pPr>
+        <w:ind w:left="2160" w:hanging="360"/>
+      </w:pPr>
+      <w:rPr>
+        <w:rFonts w:ascii="Wingdings" w:hAnsi="Wingdings" w:hint="default"/>
+      </w:rPr>
+    </w:lvl>
+    <w:lvl w:ilvl="3" w:tplc="04130001" w:tentative="1">
+      <w:start w:val="1"/>
+      <w:numFmt w:val="bullet"/>
+      <w:lvlText w:val=""/>
+      <w:lvlJc w:val="left"/>
+      <w:pPr>
+        <w:ind w:left="2880" w:hanging="360"/>
+      </w:pPr>
+      <w:rPr>
+        <w:rFonts w:ascii="Symbol" w:hAnsi="Symbol" w:hint="default"/>
+      </w:rPr>
+    </w:lvl>
+    <w:lvl w:ilvl="4" w:tplc="04130003" w:tentative="1">
+      <w:start w:val="1"/>
+      <w:numFmt w:val="bullet"/>
+      <w:lvlText w:val="o"/>
+      <w:lvlJc w:val="left"/>
+      <w:pPr>
+        <w:ind w:left="3600" w:hanging="360"/>
+      </w:pPr>
+      <w:rPr>
+        <w:rFonts w:ascii="Courier New" w:hAnsi="Courier New" w:cs="Courier New" w:hint="default"/>
+      </w:rPr>
+    </w:lvl>
+    <w:lvl w:ilvl="5" w:tplc="04130005" w:tentative="1">
+      <w:start w:val="1"/>
+      <w:numFmt w:val="bullet"/>
+      <w:lvlText w:val=""/>
+      <w:lvlJc w:val="left"/>
+      <w:pPr>
+        <w:ind w:left="4320" w:hanging="360"/>
+      </w:pPr>
+      <w:rPr>
+        <w:rFonts w:ascii="Wingdings" w:hAnsi="Wingdings" w:hint="default"/>
+      </w:rPr>
+    </w:lvl>
+    <w:lvl w:ilvl="6" w:tplc="04130001" w:tentative="1">
+      <w:start w:val="1"/>
+      <w:numFmt w:val="bullet"/>
+      <w:lvlText w:val=""/>
+      <w:lvlJc w:val="left"/>
+      <w:pPr>
+        <w:ind w:left="5040" w:hanging="360"/>
+      </w:pPr>
+      <w:rPr>
+        <w:rFonts w:ascii="Symbol" w:hAnsi="Symbol" w:hint="default"/>
+      </w:rPr>
+    </w:lvl>
+    <w:lvl w:ilvl="7" w:tplc="04130003" w:tentative="1">
+      <w:start w:val="1"/>
+      <w:numFmt w:val="bullet"/>
+      <w:lvlText w:val="o"/>
+      <w:lvlJc w:val="left"/>
+      <w:pPr>
+        <w:ind w:left="5760" w:hanging="360"/>
+      </w:pPr>
+      <w:rPr>
+        <w:rFonts w:ascii="Courier New" w:hAnsi="Courier New" w:cs="Courier New" w:hint="default"/>
+      </w:rPr>
+    </w:lvl>
+    <w:lvl w:ilvl="8" w:tplc="04130005" w:tentative="1">
+      <w:start w:val="1"/>
+      <w:numFmt w:val="bullet"/>
+      <w:lvlText w:val=""/>
+      <w:lvlJc w:val="left"/>
+      <w:pPr>
+        <w:ind w:left="6480" w:hanging="360"/>
+      </w:pPr>
+      <w:rPr>
+        <w:rFonts w:ascii="Wingdings" w:hAnsi="Wingdings" w:hint="default"/>
+      </w:rPr>
+    </w:lvl>
+  </w:abstractNum>
+  <w:abstractNum w:abstractNumId="5" w15:restartNumberingAfterBreak="0">
     <w:nsid w:val="5E6B6EE0"/>
     <w:multiLevelType w:val="hybridMultilevel"/>
     <w:tmpl w:val="C9649E44"/>
@@ -492,11 +3580,139 @@
       </w:rPr>
     </w:lvl>
   </w:abstractNum>
+  <w:abstractNum w:abstractNumId="6" w15:restartNumberingAfterBreak="0">
+    <w:nsid w:val="7D631F6C"/>
+    <w:multiLevelType w:val="multilevel"/>
+    <w:tmpl w:val="4F10846C"/>
+    <w:lvl w:ilvl="0">
+      <w:start w:val="1"/>
+      <w:numFmt w:val="decimal"/>
+      <w:lvlText w:val="%1."/>
+      <w:lvlJc w:val="left"/>
+      <w:pPr>
+        <w:tabs>
+          <w:tab w:val="num" w:pos="720"/>
+        </w:tabs>
+        <w:ind w:left="720" w:hanging="360"/>
+      </w:pPr>
+    </w:lvl>
+    <w:lvl w:ilvl="1" w:tentative="1">
+      <w:start w:val="1"/>
+      <w:numFmt w:val="decimal"/>
+      <w:lvlText w:val="%2."/>
+      <w:lvlJc w:val="left"/>
+      <w:pPr>
+        <w:tabs>
+          <w:tab w:val="num" w:pos="1440"/>
+        </w:tabs>
+        <w:ind w:left="1440" w:hanging="360"/>
+      </w:pPr>
+    </w:lvl>
+    <w:lvl w:ilvl="2" w:tentative="1">
+      <w:start w:val="1"/>
+      <w:numFmt w:val="decimal"/>
+      <w:lvlText w:val="%3."/>
+      <w:lvlJc w:val="left"/>
+      <w:pPr>
+        <w:tabs>
+          <w:tab w:val="num" w:pos="2160"/>
+        </w:tabs>
+        <w:ind w:left="2160" w:hanging="360"/>
+      </w:pPr>
+    </w:lvl>
+    <w:lvl w:ilvl="3" w:tentative="1">
+      <w:start w:val="1"/>
+      <w:numFmt w:val="decimal"/>
+      <w:lvlText w:val="%4."/>
+      <w:lvlJc w:val="left"/>
+      <w:pPr>
+        <w:tabs>
+          <w:tab w:val="num" w:pos="2880"/>
+        </w:tabs>
+        <w:ind w:left="2880" w:hanging="360"/>
+      </w:pPr>
+    </w:lvl>
+    <w:lvl w:ilvl="4" w:tentative="1">
+      <w:start w:val="1"/>
+      <w:numFmt w:val="decimal"/>
+      <w:lvlText w:val="%5."/>
+      <w:lvlJc w:val="left"/>
+      <w:pPr>
+        <w:tabs>
+          <w:tab w:val="num" w:pos="3600"/>
+        </w:tabs>
+        <w:ind w:left="3600" w:hanging="360"/>
+      </w:pPr>
+    </w:lvl>
+    <w:lvl w:ilvl="5" w:tentative="1">
+      <w:start w:val="1"/>
+      <w:numFmt w:val="decimal"/>
+      <w:lvlText w:val="%6."/>
+      <w:lvlJc w:val="left"/>
+      <w:pPr>
+        <w:tabs>
+          <w:tab w:val="num" w:pos="4320"/>
+        </w:tabs>
+        <w:ind w:left="4320" w:hanging="360"/>
+      </w:pPr>
+    </w:lvl>
+    <w:lvl w:ilvl="6" w:tentative="1">
+      <w:start w:val="1"/>
+      <w:numFmt w:val="decimal"/>
+      <w:lvlText w:val="%7."/>
+      <w:lvlJc w:val="left"/>
+      <w:pPr>
+        <w:tabs>
+          <w:tab w:val="num" w:pos="5040"/>
+        </w:tabs>
+        <w:ind w:left="5040" w:hanging="360"/>
+      </w:pPr>
+    </w:lvl>
+    <w:lvl w:ilvl="7" w:tentative="1">
+      <w:start w:val="1"/>
+      <w:numFmt w:val="decimal"/>
+      <w:lvlText w:val="%8."/>
+      <w:lvlJc w:val="left"/>
+      <w:pPr>
+        <w:tabs>
+          <w:tab w:val="num" w:pos="5760"/>
+        </w:tabs>
+        <w:ind w:left="5760" w:hanging="360"/>
+      </w:pPr>
+    </w:lvl>
+    <w:lvl w:ilvl="8" w:tentative="1">
+      <w:start w:val="1"/>
+      <w:numFmt w:val="decimal"/>
+      <w:lvlText w:val="%9."/>
+      <w:lvlJc w:val="left"/>
+      <w:pPr>
+        <w:tabs>
+          <w:tab w:val="num" w:pos="6480"/>
+        </w:tabs>
+        <w:ind w:left="6480" w:hanging="360"/>
+      </w:pPr>
+    </w:lvl>
+  </w:abstractNum>
   <w:num w:numId="1">
+    <w:abstractNumId w:val="5"/>
+  </w:num>
+  <w:num w:numId="2">
+    <w:abstractNumId w:val="3"/>
+  </w:num>
+  <w:num w:numId="3">
+    <w:abstractNumId w:val="6"/>
+  </w:num>
+  <w:num w:numId="4">
     <w:abstractNumId w:val="1"/>
   </w:num>
-  <w:num w:numId="2">
+  <w:num w:numId="5">
+    <w:abstractNumId w:val="4"/>
+  </w:num>
+  <w:num w:numId="6">
     <w:abstractNumId w:val="0"/>
+  </w:num>
+  <w:num w:numId="7">
+    <w:abstractNumId w:val="2"/>
   </w:num>
 </w:numbering>
 </file>
@@ -1059,6 +4275,17 @@
       <w:contextualSpacing/>
     </w:pPr>
   </w:style>
+  <w:style w:type="character" w:styleId="Zwaar">
+    <w:name w:val="Strong"/>
+    <w:basedOn w:val="Standaardalinea-lettertype"/>
+    <w:uiPriority w:val="22"/>
+    <w:qFormat/>
+    <w:rsid w:val="001E69A0"/>
+    <w:rPr>
+      <w:b/>
+      <w:bCs/>
+    </w:rPr>
+  </w:style>
 </w:styles>
 </file>
 

</xml_diff>